<commit_message>
Updated 04 based on last experience
</commit_message>
<xml_diff>
--- a/farmdata2_modules/fd2_tabs/fd2_school/activities/04-VueDataBindingSpike.docx
+++ b/farmdata2_modules/fd2_tabs/fd2_school/activities/04-VueDataBindingSpike.docx
@@ -2616,7 +2616,18 @@
         <w:ind w:left="360"/>
       </w:pPr>
       <w:r>
-        <w:t xml:space="preserve">Note: None of these changes need to affect the table that appears in the report. It should still be static HTML for now. </w:t>
+        <w:t xml:space="preserve">Note: None of these changes </w:t>
+      </w:r>
+      <w:proofErr w:type="gramStart"/>
+      <w:r>
+        <w:t>will</w:t>
+      </w:r>
+      <w:r>
+        <w:t xml:space="preserve"> to</w:t>
+      </w:r>
+      <w:proofErr w:type="gramEnd"/>
+      <w:r>
+        <w:t xml:space="preserve"> affect the table that appears in the report. It should still be static HTML for now. </w:t>
       </w:r>
     </w:p>
     <w:p>
@@ -2681,7 +2692,10 @@
         </w:rPr>
       </w:pPr>
       <w:r>
-        <w:t>20</w:t>
+        <w:t>2</w:t>
+      </w:r>
+      <w:r>
+        <w:t>1</w:t>
       </w:r>
       <w:r>
         <w:t xml:space="preserve">. Find the </w:t>
@@ -2729,7 +2743,7 @@
         <w:t>2</w:t>
       </w:r>
       <w:r>
-        <w:t>1</w:t>
+        <w:t>2</w:t>
       </w:r>
       <w:r>
         <w:t xml:space="preserve">. </w:t>
@@ -2741,10 +2755,7 @@
         <w:t xml:space="preserve"> HTML </w:t>
       </w:r>
       <w:r>
-        <w:t>tag</w:t>
-      </w:r>
-      <w:r>
-        <w:t>(s)</w:t>
+        <w:t>elements and their contents</w:t>
       </w:r>
       <w:r>
         <w:t xml:space="preserve"> </w:t>
@@ -2805,7 +2816,7 @@
         <w:t>2</w:t>
       </w:r>
       <w:r>
-        <w:t>2</w:t>
+        <w:t>3</w:t>
       </w:r>
       <w:r>
         <w:t xml:space="preserve">. </w:t>
@@ -2865,7 +2876,13 @@
         </w:rPr>
       </w:pPr>
       <w:r>
-        <w:t xml:space="preserve">You’ll need to use JavaScript string concatenation for this. You may be able to guess how to </w:t>
+        <w:t xml:space="preserve">You’ll </w:t>
+      </w:r>
+      <w:r>
+        <w:t>may want</w:t>
+      </w:r>
+      <w:r>
+        <w:t xml:space="preserve"> to use JavaScript string concatenation for this. You may be able to guess how to </w:t>
       </w:r>
       <w:r>
         <w:t>concatenate strings in JavaScript</w:t>
@@ -2993,6 +3010,44 @@
     </w:p>
     <w:p>
       <w:pPr>
+        <w:pStyle w:val="ListParagraph"/>
+        <w:numPr>
+          <w:ilvl w:val="0"/>
+          <w:numId w:val="6"/>
+        </w:numPr>
+        <w:rPr>
+          <w:b/>
+          <w:bCs/>
+          <w:u w:val="single"/>
+        </w:rPr>
+      </w:pPr>
+      <w:r>
+        <w:t xml:space="preserve">If you want another example or two of how to use a ternary operator check out the MDN page for the </w:t>
+      </w:r>
+      <w:r>
+        <w:rPr>
+          <w:i/>
+          <w:iCs/>
+        </w:rPr>
+        <w:t>Conditional (ternary) Operator</w:t>
+      </w:r>
+      <w:r>
+        <w:t xml:space="preserve"> (</w:t>
+      </w:r>
+      <w:hyperlink r:id="rId15" w:history="1">
+        <w:r>
+          <w:rPr>
+            <w:rStyle w:val="Hyperlink"/>
+          </w:rPr>
+          <w:t>https://developer.mozilla.org/en-US/docs/Web/JavaScript/Reference/Operators/Conditional_Operator</w:t>
+        </w:r>
+      </w:hyperlink>
+      <w:r>
+        <w:t>)</w:t>
+      </w:r>
+    </w:p>
+    <w:p>
+      <w:pPr>
         <w:rPr>
           <w:b/>
           <w:bCs/>
@@ -3019,7 +3074,13 @@
         <w:t>c</w:t>
       </w:r>
       <w:r>
-        <w:t>. Now</w:t>
+        <w:t xml:space="preserve">. </w:t>
+      </w:r>
+      <w:r>
+        <w:t xml:space="preserve">Optional: </w:t>
+      </w:r>
+      <w:r>
+        <w:t>Now</w:t>
       </w:r>
       <w:r>
         <w:t xml:space="preserve"> give a header tag that</w:t>
@@ -3539,7 +3600,7 @@
       <w:r>
         <w:t xml:space="preserve"> page (</w:t>
       </w:r>
-      <w:hyperlink r:id="rId15" w:history="1">
+      <w:hyperlink r:id="rId16" w:history="1">
         <w:r>
           <w:rPr>
             <w:rStyle w:val="Hyperlink"/>
@@ -3612,10 +3673,28 @@
         <w:t xml:space="preserve">c. </w:t>
       </w:r>
       <w:r>
-        <w:t xml:space="preserve">Give a </w:t>
-      </w:r>
-      <w:r>
-        <w:t xml:space="preserve">command that when used in the </w:t>
+        <w:t xml:space="preserve">Optional: </w:t>
+      </w:r>
+      <w:r>
+        <w:t>Test your answers to a and b by giving</w:t>
+      </w:r>
+      <w:r>
+        <w:t xml:space="preserve"> </w:t>
+      </w:r>
+      <w:r>
+        <w:t>command</w:t>
+      </w:r>
+      <w:r>
+        <w:t xml:space="preserve">s </w:t>
+      </w:r>
+      <w:r>
+        <w:t>i</w:t>
+      </w:r>
+      <w:r>
+        <w:t xml:space="preserve">n </w:t>
+      </w:r>
+      <w:r>
+        <w:t xml:space="preserve">the </w:t>
       </w:r>
       <w:proofErr w:type="spellStart"/>
       <w:r>
@@ -3632,13 +3711,55 @@
         <w:t xml:space="preserve"> to </w:t>
       </w:r>
       <w:r>
-        <w:t xml:space="preserve">adds another name to your list.  </w:t>
-      </w:r>
-      <w:r>
-        <w:t>Be sure to t</w:t>
-      </w:r>
-      <w:r>
-        <w:t>est it to be sure it works.</w:t>
+        <w:t>add</w:t>
+      </w:r>
+      <w:r>
+        <w:t xml:space="preserve"> or remove items from </w:t>
+      </w:r>
+      <w:r>
+        <w:t>your list</w:t>
+      </w:r>
+      <w:r>
+        <w:t xml:space="preserve"> of names</w:t>
+      </w:r>
+      <w:r>
+        <w:t>.</w:t>
+      </w:r>
+      <w:r>
+        <w:t xml:space="preserve">  </w:t>
+      </w:r>
+      <w:r>
+        <w:t>G</w:t>
+      </w:r>
+      <w:r>
+        <w:t xml:space="preserve">ive </w:t>
+      </w:r>
+      <w:r>
+        <w:t xml:space="preserve">a command </w:t>
+      </w:r>
+      <w:r>
+        <w:t>that</w:t>
+      </w:r>
+      <w:r>
+        <w:t xml:space="preserve"> you used to</w:t>
+      </w:r>
+      <w:r>
+        <w:t xml:space="preserve"> add a name and </w:t>
+      </w:r>
+      <w:r>
+        <w:t>a command</w:t>
+      </w:r>
+      <w:r>
+        <w:t xml:space="preserve"> that </w:t>
+      </w:r>
+      <w:r>
+        <w:t xml:space="preserve">you used to </w:t>
+      </w:r>
+      <w:r>
+        <w:t>remove a name</w:t>
+      </w:r>
+      <w:r>
+        <w:t>.</w:t>
       </w:r>
     </w:p>
     <w:p>
@@ -3737,7 +3858,13 @@
         <w:t>v-for</w:t>
       </w:r>
       <w:r>
-        <w:t xml:space="preserve"> can be used in any element </w:t>
+        <w:t xml:space="preserve"> can be used </w:t>
+      </w:r>
+      <w:r>
+        <w:t>with</w:t>
+      </w:r>
+      <w:r>
+        <w:t xml:space="preserve"> any element </w:t>
       </w:r>
       <w:r>
         <w:t>that contains</w:t>
@@ -3751,7 +3878,22 @@
       </w:r>
       <w:proofErr w:type="gramEnd"/>
       <w:r>
-        <w:t xml:space="preserve"> lists like </w:t>
+        <w:t xml:space="preserve"> </w:t>
+      </w:r>
+      <w:r>
+        <w:t xml:space="preserve">with </w:t>
+      </w:r>
+      <w:r>
+        <w:rPr>
+          <w:rFonts w:ascii="Courier" w:hAnsi="Courier"/>
+        </w:rPr>
+        <w:t>li</w:t>
+      </w:r>
+      <w:r>
+        <w:t xml:space="preserve"> in </w:t>
+      </w:r>
+      <w:r>
+        <w:t xml:space="preserve">lists like </w:t>
       </w:r>
       <w:r>
         <w:rPr>
@@ -3771,7 +3913,16 @@
       </w:r>
       <w:proofErr w:type="spellEnd"/>
       <w:r>
-        <w:t xml:space="preserve">) </w:t>
+        <w:t xml:space="preserve"> </w:t>
+      </w:r>
+      <w:r>
+        <w:t>as</w:t>
+      </w:r>
+      <w:r>
+        <w:t xml:space="preserve"> above)</w:t>
+      </w:r>
+      <w:r>
+        <w:t xml:space="preserve"> </w:t>
       </w:r>
       <w:r>
         <w:t>but also</w:t>
@@ -3780,7 +3931,22 @@
         <w:t xml:space="preserve"> importantly </w:t>
       </w:r>
       <w:r>
-        <w:t>dropdowns created with the</w:t>
+        <w:t xml:space="preserve">for </w:t>
+      </w:r>
+      <w:r>
+        <w:rPr>
+          <w:rFonts w:ascii="Courier" w:hAnsi="Courier"/>
+        </w:rPr>
+        <w:t>option</w:t>
+      </w:r>
+      <w:r>
+        <w:t xml:space="preserve"> elements in </w:t>
+      </w:r>
+      <w:r>
+        <w:t xml:space="preserve">dropdowns created </w:t>
+      </w:r>
+      <w:r>
+        <w:t>with a</w:t>
       </w:r>
       <w:r>
         <w:t xml:space="preserve"> </w:t>
@@ -3866,6 +4032,7 @@
     </w:p>
     <w:p>
       <w:r>
+        <w:lastRenderedPageBreak/>
         <w:tab/>
       </w:r>
     </w:p>
@@ -4058,7 +4225,15 @@
         <w:t>Like most other object-oriented languages</w:t>
       </w:r>
       <w:r>
-        <w:t xml:space="preserve"> (e.g. Java)</w:t>
+        <w:t xml:space="preserve"> (</w:t>
+      </w:r>
+      <w:proofErr w:type="gramStart"/>
+      <w:r>
+        <w:t>e.g.</w:t>
+      </w:r>
+      <w:proofErr w:type="gramEnd"/>
+      <w:r>
+        <w:t xml:space="preserve"> Java)</w:t>
       </w:r>
       <w:r>
         <w:t xml:space="preserve">, the properties of an object are accessed using the </w:t>
@@ -4140,7 +4315,7 @@
       <w:r>
         <w:t xml:space="preserve">: </w:t>
       </w:r>
-      <w:hyperlink r:id="rId16" w:history="1">
+      <w:hyperlink r:id="rId17" w:history="1">
         <w:r>
           <w:rPr>
             <w:rStyle w:val="Hyperlink"/>
@@ -4170,7 +4345,7 @@
       <w:r>
         <w:t xml:space="preserve">: </w:t>
       </w:r>
-      <w:hyperlink r:id="rId17" w:history="1">
+      <w:hyperlink r:id="rId18" w:history="1">
         <w:r>
           <w:rPr>
             <w:rStyle w:val="Hyperlink"/>
@@ -4308,6 +4483,7 @@
         <w:rPr>
           <w:rFonts w:ascii="Courier" w:hAnsi="Courier"/>
         </w:rPr>
+        <w:lastRenderedPageBreak/>
         <w:tab/>
       </w:r>
       <w:r>
@@ -4500,7 +4676,7 @@
                     <pic:cNvPicPr/>
                   </pic:nvPicPr>
                   <pic:blipFill>
-                    <a:blip r:embed="rId18"/>
+                    <a:blip r:embed="rId19"/>
                     <a:stretch>
                       <a:fillRect/>
                     </a:stretch>
@@ -4727,7 +4903,15 @@
           <w:bCs/>
           <w:u w:val="single"/>
         </w:rPr>
-        <w:t xml:space="preserve">User Inputs &amp; Vue </w:t>
+        <w:t>Installing the</w:t>
+      </w:r>
+      <w:r>
+        <w:rPr>
+          <w:b/>
+          <w:bCs/>
+          <w:u w:val="single"/>
+        </w:rPr>
+        <w:t xml:space="preserve"> Vue </w:t>
       </w:r>
       <w:proofErr w:type="spellStart"/>
       <w:r>
@@ -4840,16 +5024,18 @@
         <w:t>Vue.js Fundamentals</w:t>
       </w:r>
       <w:r>
-        <w:t xml:space="preserve"> course. Watch that video and follow along by experimenting by doing similar things in your </w:t>
-      </w:r>
-      <w:r>
-        <w:rPr>
-          <w:rFonts w:ascii="Courier" w:hAnsi="Courier"/>
-        </w:rPr>
-        <w:t>vuespike.html</w:t>
-      </w:r>
-      <w:r>
-        <w:t xml:space="preserve"> file.</w:t>
+        <w:t xml:space="preserve"> course. Watch that video and follow along </w:t>
+      </w:r>
+      <w:r>
+        <w:t xml:space="preserve">to install the Vue </w:t>
+      </w:r>
+      <w:proofErr w:type="spellStart"/>
+      <w:r>
+        <w:t>DevTools</w:t>
+      </w:r>
+      <w:proofErr w:type="spellEnd"/>
+      <w:r>
+        <w:t>.</w:t>
       </w:r>
     </w:p>
     <w:p/>
@@ -4898,6 +5084,7 @@
         </w:numPr>
       </w:pPr>
       <w:r>
+        <w:lastRenderedPageBreak/>
         <w:t>Choose “Add-ons” from the “Tools” menu.</w:t>
       </w:r>
     </w:p>
@@ -4956,7 +5143,6 @@
     <w:p/>
     <w:p>
       <w:r>
-        <w:lastRenderedPageBreak/>
         <w:t>Once</w:t>
       </w:r>
       <w:r>
@@ -5033,55 +5219,6 @@
             <wp:extent cx="660400" cy="279400"/>
             <wp:effectExtent l="0" t="0" r="0" b="0"/>
             <wp:docPr id="3" name="Picture 3"/>
-            <wp:cNvGraphicFramePr>
-              <a:graphicFrameLocks xmlns:a="http://schemas.openxmlformats.org/drawingml/2006/main" noChangeAspect="1"/>
-            </wp:cNvGraphicFramePr>
-            <a:graphic xmlns:a="http://schemas.openxmlformats.org/drawingml/2006/main">
-              <a:graphicData uri="http://schemas.openxmlformats.org/drawingml/2006/picture">
-                <pic:pic xmlns:pic="http://schemas.openxmlformats.org/drawingml/2006/picture">
-                  <pic:nvPicPr>
-                    <pic:cNvPr id="1" name=""/>
-                    <pic:cNvPicPr/>
-                  </pic:nvPicPr>
-                  <pic:blipFill>
-                    <a:blip r:embed="rId19"/>
-                    <a:stretch>
-                      <a:fillRect/>
-                    </a:stretch>
-                  </pic:blipFill>
-                  <pic:spPr>
-                    <a:xfrm>
-                      <a:off x="0" y="0"/>
-                      <a:ext cx="660400" cy="279400"/>
-                    </a:xfrm>
-                    <a:prstGeom prst="rect">
-                      <a:avLst/>
-                    </a:prstGeom>
-                  </pic:spPr>
-                </pic:pic>
-              </a:graphicData>
-            </a:graphic>
-          </wp:inline>
-        </w:drawing>
-      </w:r>
-      <w:r>
-        <w:tab/>
-      </w:r>
-      <w:r>
-        <w:tab/>
-      </w:r>
-      <w:r>
-        <w:tab/>
-      </w:r>
-      <w:r>
-        <w:rPr>
-          <w:noProof/>
-        </w:rPr>
-        <w:drawing>
-          <wp:inline distT="0" distB="0" distL="0" distR="0" wp14:anchorId="14FD0A2C" wp14:editId="4A7BF51A">
-            <wp:extent cx="660400" cy="279400"/>
-            <wp:effectExtent l="0" t="0" r="0" b="0"/>
-            <wp:docPr id="4" name="Picture 4"/>
             <wp:cNvGraphicFramePr>
               <a:graphicFrameLocks xmlns:a="http://schemas.openxmlformats.org/drawingml/2006/main" noChangeAspect="1"/>
             </wp:cNvGraphicFramePr>
@@ -5113,6 +5250,55 @@
           </wp:inline>
         </w:drawing>
       </w:r>
+      <w:r>
+        <w:tab/>
+      </w:r>
+      <w:r>
+        <w:tab/>
+      </w:r>
+      <w:r>
+        <w:tab/>
+      </w:r>
+      <w:r>
+        <w:rPr>
+          <w:noProof/>
+        </w:rPr>
+        <w:drawing>
+          <wp:inline distT="0" distB="0" distL="0" distR="0" wp14:anchorId="14FD0A2C" wp14:editId="4A7BF51A">
+            <wp:extent cx="660400" cy="279400"/>
+            <wp:effectExtent l="0" t="0" r="0" b="0"/>
+            <wp:docPr id="4" name="Picture 4"/>
+            <wp:cNvGraphicFramePr>
+              <a:graphicFrameLocks xmlns:a="http://schemas.openxmlformats.org/drawingml/2006/main" noChangeAspect="1"/>
+            </wp:cNvGraphicFramePr>
+            <a:graphic xmlns:a="http://schemas.openxmlformats.org/drawingml/2006/main">
+              <a:graphicData uri="http://schemas.openxmlformats.org/drawingml/2006/picture">
+                <pic:pic xmlns:pic="http://schemas.openxmlformats.org/drawingml/2006/picture">
+                  <pic:nvPicPr>
+                    <pic:cNvPr id="1" name=""/>
+                    <pic:cNvPicPr/>
+                  </pic:nvPicPr>
+                  <pic:blipFill>
+                    <a:blip r:embed="rId21"/>
+                    <a:stretch>
+                      <a:fillRect/>
+                    </a:stretch>
+                  </pic:blipFill>
+                  <pic:spPr>
+                    <a:xfrm>
+                      <a:off x="0" y="0"/>
+                      <a:ext cx="660400" cy="279400"/>
+                    </a:xfrm>
+                    <a:prstGeom prst="rect">
+                      <a:avLst/>
+                    </a:prstGeom>
+                  </pic:spPr>
+                </pic:pic>
+              </a:graphicData>
+            </a:graphic>
+          </wp:inline>
+        </w:drawing>
+      </w:r>
     </w:p>
     <w:p/>
     <w:p>
@@ -5283,7 +5469,7 @@
       <w:r>
         <w:t xml:space="preserve">h can be found here: </w:t>
       </w:r>
-      <w:hyperlink r:id="rId21" w:history="1">
+      <w:hyperlink r:id="rId22" w:history="1">
         <w:r>
           <w:rPr>
             <w:rStyle w:val="Hyperlink"/>
@@ -5671,7 +5857,7 @@
     </w:p>
     <w:p/>
     <w:sectPr>
-      <w:footerReference w:type="default" r:id="rId22"/>
+      <w:footerReference w:type="default" r:id="rId23"/>
       <w:pgSz w:w="12240" w:h="15840"/>
       <w:pgMar w:top="1440" w:right="1440" w:bottom="1440" w:left="1440" w:header="720" w:footer="288" w:gutter="0"/>
       <w:cols w:space="720"/>

</xml_diff>

<commit_message>
Small edits to activities
</commit_message>
<xml_diff>
--- a/farmdata2_modules/fd2_tabs/fd2_school/activities/04-VueDataBindingSpike.docx
+++ b/farmdata2_modules/fd2_tabs/fd2_school/activities/04-VueDataBindingSpike.docx
@@ -287,16 +287,7 @@
         <w:t>the page as well</w:t>
       </w:r>
       <w:r>
-        <w:t xml:space="preserve">, </w:t>
-      </w:r>
-      <w:r>
-        <w:t>via</w:t>
-      </w:r>
-      <w:r>
-        <w:t xml:space="preserve"> the</w:t>
-      </w:r>
-      <w:r>
-        <w:t xml:space="preserve"> data binding</w:t>
+        <w:t>, via the data binding</w:t>
       </w:r>
       <w:r>
         <w:t xml:space="preserve">.  </w:t>
@@ -665,19 +656,7 @@
           <w:rPr>
             <w:rStyle w:val="Hyperlink"/>
           </w:rPr>
-          <w:t>https://vueschool.io</w:t>
-        </w:r>
-        <w:r>
-          <w:rPr>
-            <w:rStyle w:val="Hyperlink"/>
-          </w:rPr>
-          <w:t>/</w:t>
-        </w:r>
-        <w:r>
-          <w:rPr>
-            <w:rStyle w:val="Hyperlink"/>
-          </w:rPr>
-          <w:t>courses/vuejs-fundamentals</w:t>
+          <w:t>https://vueschool.io/courses/vuejs-fundamentals</w:t>
         </w:r>
       </w:hyperlink>
       <w:r>
@@ -1608,10 +1587,7 @@
     <w:p/>
     <w:p>
       <w:r>
-        <w:t>13</w:t>
-      </w:r>
-      <w:r>
-        <w:t>. Synchronize your local and origin FarmData2 repositories and your feature branch with the upstream.  The steps you will need to do are:</w:t>
+        <w:t>13. Synchronize your local and origin FarmData2 repositories and your feature branch with the upstream.  The steps you will need to do are:</w:t>
       </w:r>
     </w:p>
     <w:p>
@@ -1665,13 +1641,7 @@
     <w:p/>
     <w:p>
       <w:r>
-        <w:t xml:space="preserve">Give the sequence of </w:t>
-      </w:r>
-      <w:r>
-        <w:t xml:space="preserve">git </w:t>
-      </w:r>
-      <w:r>
-        <w:t>commands that you used to complete this synchronization.</w:t>
+        <w:t>Give the sequence of git commands that you used to complete this synchronization.</w:t>
       </w:r>
     </w:p>
     <w:p>
@@ -1696,22 +1666,7 @@
     <w:p/>
     <w:p>
       <w:r>
-        <w:t>1</w:t>
-      </w:r>
-      <w:r>
-        <w:t xml:space="preserve">4. Make sure you have your feature branch checked out.  Add another new sub-tab named </w:t>
-      </w:r>
-      <w:r>
-        <w:t>Vue1</w:t>
-      </w:r>
-      <w:r>
-        <w:t xml:space="preserve"> to the FD2 </w:t>
-      </w:r>
-      <w:r>
-        <w:t>School</w:t>
-      </w:r>
-      <w:r>
-        <w:t xml:space="preserve"> tab.  Have the contents of this new tab be provided by the file </w:t>
+        <w:t xml:space="preserve">14. Make sure you have your feature branch checked out.  Add another new sub-tab named Vue1 to the FD2 School tab.  Have the contents of this new tab be provided by the file </w:t>
       </w:r>
       <w:r>
         <w:rPr>
@@ -1760,34 +1715,13 @@
       </w:r>
       <w:r>
         <w:lastRenderedPageBreak/>
-        <w:t xml:space="preserve">forget to clear the Drupal cache when you are done.  The result should be that you now have two sub-tabs </w:t>
-      </w:r>
-      <w:r>
-        <w:t>HTML</w:t>
-      </w:r>
-      <w:r>
-        <w:t xml:space="preserve"> and </w:t>
-      </w:r>
-      <w:r>
-        <w:t>Vue1</w:t>
-      </w:r>
-      <w:r>
-        <w:t xml:space="preserve"> that are exactly the same.  You’ll be working on the </w:t>
-      </w:r>
-      <w:r>
-        <w:t>Vue1</w:t>
-      </w:r>
-      <w:r>
-        <w:t xml:space="preserve"> tab throughout this activity.</w:t>
-      </w:r>
-    </w:p>
-    <w:p/>
-    <w:p>
-      <w:r>
-        <w:t>1</w:t>
-      </w:r>
-      <w:r>
-        <w:t>5. Commit your changes to your feature branch with a meaningful commit message</w:t>
+        <w:t>forget to clear the Drupal cache when you are done.  The result should be that you now have two sub-tabs HTML and Vue1 that are exactly the same.  You’ll be working on the Vue1 tab throughout this activity.</w:t>
+      </w:r>
+    </w:p>
+    <w:p/>
+    <w:p>
+      <w:r>
+        <w:t>15. Commit your changes to your feature branch with a meaningful commit message</w:t>
       </w:r>
       <w:r>
         <w:t xml:space="preserve"> that describes what you have done</w:t>
@@ -4864,13 +4798,22 @@
         <w:t xml:space="preserve"> the </w:t>
       </w:r>
       <w:r>
-        <w:t>date, field, crop</w:t>
-      </w:r>
-      <w:r>
-        <w:t xml:space="preserve"> and </w:t>
+        <w:t xml:space="preserve">date, </w:t>
+      </w:r>
+      <w:r>
+        <w:t>area</w:t>
+      </w:r>
+      <w:r>
+        <w:t>, crop</w:t>
+      </w:r>
+      <w:r>
+        <w:t xml:space="preserve">, </w:t>
       </w:r>
       <w:r>
         <w:t>yield</w:t>
+      </w:r>
+      <w:r>
+        <w:t xml:space="preserve"> and units</w:t>
       </w:r>
       <w:r>
         <w:t>.  Include at least two harvest logs in your Vue instance.</w:t>

</xml_diff>

<commit_message>
Small edits for clarity
</commit_message>
<xml_diff>
--- a/farmdata2_modules/fd2_tabs/fd2_school/activities/04-VueDataBindingSpike.docx
+++ b/farmdata2_modules/fd2_tabs/fd2_school/activities/04-VueDataBindingSpike.docx
@@ -4787,16 +4787,19 @@
       </w:r>
       <w:proofErr w:type="gramEnd"/>
       <w:r>
-        <w:t xml:space="preserve"> one row of the table.)  Each harvest log object should have </w:t>
-      </w:r>
-      <w:r>
-        <w:t>properties and values</w:t>
-      </w:r>
-      <w:r>
-        <w:t xml:space="preserve"> for</w:t>
-      </w:r>
-      <w:r>
-        <w:t xml:space="preserve"> the </w:t>
+        <w:t xml:space="preserve"> one row of the table.)  </w:t>
+      </w:r>
+    </w:p>
+    <w:p/>
+    <w:p>
+      <w:r>
+        <w:t xml:space="preserve">Each harvest log object should have </w:t>
+      </w:r>
+      <w:r>
+        <w:t xml:space="preserve">the </w:t>
+      </w:r>
+      <w:r>
+        <w:t xml:space="preserve">properties </w:t>
       </w:r>
       <w:r>
         <w:t xml:space="preserve">date, </w:t>
@@ -4817,7 +4820,39 @@
         <w:t xml:space="preserve"> and units</w:t>
       </w:r>
       <w:r>
-        <w:t>.  Include at least two harvest logs in your Vue instance.</w:t>
+        <w:t xml:space="preserve"> with values for each.  For example, one harvest log object might be:</w:t>
+      </w:r>
+    </w:p>
+    <w:p>
+      <w:pPr>
+        <w:rPr>
+          <w:rFonts w:ascii="Courier" w:hAnsi="Courier"/>
+        </w:rPr>
+      </w:pPr>
+      <w:r>
+        <w:br/>
+      </w:r>
+      <w:r>
+        <w:rPr>
+          <w:rFonts w:ascii="Courier" w:hAnsi="Courier"/>
+          <w:sz w:val="18"/>
+          <w:szCs w:val="18"/>
+        </w:rPr>
+        <w:t>{date: '2018-05-02', area: 'Chuau-1', crop: 'Kale', 'yield': 10, units: 'Bunches'}</w:t>
+      </w:r>
+    </w:p>
+    <w:p>
+      <w:r>
+        <w:br/>
+      </w:r>
+      <w:r>
+        <w:t xml:space="preserve">Include at least two harvest logs in </w:t>
+      </w:r>
+      <w:r>
+        <w:t xml:space="preserve">the array in </w:t>
+      </w:r>
+      <w:r>
+        <w:t>your Vue instance.</w:t>
       </w:r>
     </w:p>
     <w:p/>
@@ -4932,6 +4967,7 @@
     <w:p/>
     <w:p>
       <w:r>
+        <w:lastRenderedPageBreak/>
         <w:t xml:space="preserve">34. Find the </w:t>
       </w:r>
       <w:r>
@@ -5028,7 +5064,6 @@
         </w:numPr>
       </w:pPr>
       <w:r>
-        <w:lastRenderedPageBreak/>
         <w:t>Choose “Add-ons” from the “Tools” menu.</w:t>
       </w:r>
     </w:p>
@@ -5599,7 +5634,11 @@
         <w:t>right-hand</w:t>
       </w:r>
       <w:r>
-        <w:t xml:space="preserve"> pane.  Scroll until you see the crops array.  Paste a screenshot showing the part of the Vue instance that holds the crops array in the Vue </w:t>
+        <w:t xml:space="preserve"> pane.  Scroll until you see the crops array.  </w:t>
+      </w:r>
+      <w:r>
+        <w:lastRenderedPageBreak/>
+        <w:t xml:space="preserve">Paste a screenshot showing the part of the Vue instance that holds the crops array in the Vue </w:t>
       </w:r>
       <w:proofErr w:type="spellStart"/>
       <w:r>

</xml_diff>

<commit_message>
add quotation marks to html attribute values
These quotation marks are not needed for correctness,
but it is better to include them for consistency and
for other reasons.
See e.g.
https://stackoverflow.com/questions/6495310/do-you-quote-html5-attributes
It would be even better would to keep a consistent style with either
all single quotes or all double quotes,
but in this commit we are just adding quotation marks where
they are missing altogether.
</commit_message>
<xml_diff>
--- a/farmdata2_modules/fd2_tabs/fd2_school/activities/04-VueDataBindingSpike.docx
+++ b/farmdata2_modules/fd2_tabs/fd2_school/activities/04-VueDataBindingSpike.docx
@@ -1,6 +1,6 @@
 
 <file path=word/document.xml><?xml version="1.0" encoding="utf-8"?>
-<w:document xmlns:wpc="http://schemas.microsoft.com/office/word/2010/wordprocessingCanvas" xmlns:cx="http://schemas.microsoft.com/office/drawing/2014/chartex" xmlns:cx1="http://schemas.microsoft.com/office/drawing/2015/9/8/chartex" xmlns:cx2="http://schemas.microsoft.com/office/drawing/2015/10/21/chartex" xmlns:cx3="http://schemas.microsoft.com/office/drawing/2016/5/9/chartex" xmlns:cx4="http://schemas.microsoft.com/office/drawing/2016/5/10/chartex" xmlns:cx5="http://schemas.microsoft.com/office/drawing/2016/5/11/chartex" xmlns:cx6="http://schemas.microsoft.com/office/drawing/2016/5/12/chartex" xmlns:cx7="http://schemas.microsoft.com/office/drawing/2016/5/13/chartex" xmlns:cx8="http://schemas.microsoft.com/office/drawing/2016/5/14/chartex" xmlns:mc="http://schemas.openxmlformats.org/markup-compatibility/2006" xmlns:aink="http://schemas.microsoft.com/office/drawing/2016/ink" xmlns:am3d="http://schemas.microsoft.com/office/drawing/2017/model3d" xmlns:o="urn:schemas-microsoft-com:office:office" xmlns:r="http://schemas.openxmlformats.org/officeDocument/2006/relationships" xmlns:m="http://schemas.openxmlformats.org/officeDocument/2006/math" xmlns:v="urn:schemas-microsoft-com:vml" xmlns:wp14="http://schemas.microsoft.com/office/word/2010/wordprocessingDrawing" xmlns:wp="http://schemas.openxmlformats.org/drawingml/2006/wordprocessingDrawing" xmlns:w10="urn:schemas-microsoft-com:office:word" xmlns:w="http://schemas.openxmlformats.org/wordprocessingml/2006/main" xmlns:w14="http://schemas.microsoft.com/office/word/2010/wordml" xmlns:w15="http://schemas.microsoft.com/office/word/2012/wordml" xmlns:w16cex="http://schemas.microsoft.com/office/word/2018/wordml/cex" xmlns:w16cid="http://schemas.microsoft.com/office/word/2016/wordml/cid" xmlns:w16="http://schemas.microsoft.com/office/word/2018/wordml" xmlns:w16se="http://schemas.microsoft.com/office/word/2015/wordml/symex" xmlns:wpg="http://schemas.microsoft.com/office/word/2010/wordprocessingGroup" xmlns:wpi="http://schemas.microsoft.com/office/word/2010/wordprocessingInk" xmlns:wne="http://schemas.microsoft.com/office/word/2006/wordml" xmlns:wps="http://schemas.microsoft.com/office/word/2010/wordprocessingShape" mc:Ignorable="w14 w15 w16se w16cid w16 w16cex wp14">
+<w:document xmlns:wpc="http://schemas.microsoft.com/office/word/2010/wordprocessingCanvas" xmlns:cx="http://schemas.microsoft.com/office/drawing/2014/chartex" xmlns:cx1="http://schemas.microsoft.com/office/drawing/2015/9/8/chartex" xmlns:cx2="http://schemas.microsoft.com/office/drawing/2015/10/21/chartex" xmlns:cx3="http://schemas.microsoft.com/office/drawing/2016/5/9/chartex" xmlns:cx4="http://schemas.microsoft.com/office/drawing/2016/5/10/chartex" xmlns:cx5="http://schemas.microsoft.com/office/drawing/2016/5/11/chartex" xmlns:cx6="http://schemas.microsoft.com/office/drawing/2016/5/12/chartex" xmlns:cx7="http://schemas.microsoft.com/office/drawing/2016/5/13/chartex" xmlns:cx8="http://schemas.microsoft.com/office/drawing/2016/5/14/chartex" xmlns:mc="http://schemas.openxmlformats.org/markup-compatibility/2006" xmlns:aink="http://schemas.microsoft.com/office/drawing/2016/ink" xmlns:am3d="http://schemas.microsoft.com/office/drawing/2017/model3d" xmlns:o="urn:schemas-microsoft-com:office:office" xmlns:r="http://schemas.openxmlformats.org/officeDocument/2006/relationships" xmlns:m="http://schemas.openxmlformats.org/officeDocument/2006/math" xmlns:v="urn:schemas-microsoft-com:vml" xmlns:wp14="http://schemas.microsoft.com/office/word/2010/wordprocessingDrawing" xmlns:wp="http://schemas.openxmlformats.org/drawingml/2006/wordprocessingDrawing" xmlns:w10="urn:schemas-microsoft-com:office:word" xmlns:w="http://schemas.openxmlformats.org/wordprocessingml/2006/main" xmlns:w14="http://schemas.microsoft.com/office/word/2010/wordml" xmlns:w15="http://schemas.microsoft.com/office/word/2012/wordml" xmlns:w16cex="http://schemas.microsoft.com/office/word/2018/wordml/cex" xmlns:w16cid="http://schemas.microsoft.com/office/word/2016/wordml/cid" xmlns:w16="http://schemas.microsoft.com/office/word/2018/wordml" xmlns:w16sdtdh="http://schemas.microsoft.com/office/word/2020/wordml/sdtdatahash" xmlns:w16se="http://schemas.microsoft.com/office/word/2015/wordml/symex" xmlns:wpg="http://schemas.microsoft.com/office/word/2010/wordprocessingGroup" xmlns:wpi="http://schemas.microsoft.com/office/word/2010/wordprocessingInk" xmlns:wne="http://schemas.microsoft.com/office/word/2006/wordml" xmlns:wps="http://schemas.microsoft.com/office/word/2010/wordprocessingShape" mc:Ignorable="w14 w15 w16se w16cid w16 w16cex w16sdtdh wp14">
   <w:body>
     <w:p>
       <w:pPr>
@@ -809,7 +809,49 @@
         <w:t>.</w:t>
       </w:r>
       <w:r>
-        <w:t xml:space="preserve"> You’ll probably want to pause and rewind the video frequently while you modify and test your vuespike.html file</w:t>
+        <w:t xml:space="preserve"> </w:t>
+      </w:r>
+    </w:p>
+    <w:p>
+      <w:pPr>
+        <w:rPr>
+          <w:color w:val="FF0000"/>
+        </w:rPr>
+      </w:pPr>
+      <w:r>
+        <w:rPr>
+          <w:color w:val="FF0000"/>
+        </w:rPr>
+        <w:t xml:space="preserve">There is one place where you need to to be something different to what the video recommends: when it asks you to access Vue from the URL </w:t>
+      </w:r>
+      <w:hyperlink r:id="rId11" w:history="1">
+        <w:r>
+          <w:rPr>
+            <w:rStyle w:val="Hyperlink"/>
+            <w:color w:val="FF0000"/>
+          </w:rPr>
+          <w:t>https://unpkg.com/vue</w:t>
+        </w:r>
+      </w:hyperlink>
+      <w:r>
+        <w:rPr>
+          <w:color w:val="FF0000"/>
+        </w:rPr>
+        <w:t xml:space="preserve">, you need to add “@2” to the end, so instead use </w:t>
+      </w:r>
+      <w:hyperlink r:id="rId12" w:history="1">
+        <w:r>
+          <w:rPr>
+            <w:rStyle w:val="Hyperlink"/>
+            <w:color w:val="FF0000"/>
+          </w:rPr>
+          <w:t>https://unpkg.com/vue@2</w:t>
+        </w:r>
+      </w:hyperlink>
+    </w:p>
+    <w:p>
+      <w:r>
+        <w:t>You’ll probably want to pause and rewind the video frequently while you modify and test your vuespike.html file</w:t>
       </w:r>
       <w:r>
         <w:t xml:space="preserve"> to experiment with the new content</w:t>
@@ -944,7 +986,7 @@
       <w:r>
         <w:t xml:space="preserve"> tag is used to create an HTML element that contains Vue content.  Use the MDN HTML element reference (</w:t>
       </w:r>
-      <w:hyperlink r:id="rId11" w:history="1">
+      <w:hyperlink r:id="rId13" w:history="1">
         <w:r>
           <w:rPr>
             <w:rStyle w:val="Hyperlink"/>
@@ -1486,7 +1528,7 @@
       <w:r>
         <w:t xml:space="preserve">c. Optional: If you are curious about why this is necessary and how it works you can see </w:t>
       </w:r>
-      <w:hyperlink r:id="rId12" w:history="1">
+      <w:hyperlink r:id="rId14" w:history="1">
         <w:r>
           <w:rPr>
             <w:rStyle w:val="Hyperlink"/>
@@ -1614,13 +1656,13 @@
     <w:p/>
     <w:p>
       <w:r>
+        <w:lastRenderedPageBreak/>
         <w:t xml:space="preserve">14. Make sure you have your feature branch checked out.  Add another new sub-tab named Vue1 to the FD2 School tab.  Have the contents of this new tab be provided by the file </w:t>
       </w:r>
       <w:r>
         <w:rPr>
           <w:rFonts w:ascii="Courier" w:hAnsi="Courier"/>
         </w:rPr>
-        <w:lastRenderedPageBreak/>
         <w:t>vue1</w:t>
       </w:r>
       <w:r>
@@ -2212,6 +2254,7 @@
     </w:p>
     <w:p>
       <w:r>
+        <w:lastRenderedPageBreak/>
         <w:t>1</w:t>
       </w:r>
       <w:r>
@@ -2700,6 +2743,7 @@
         </w:rPr>
       </w:pPr>
       <w:r>
+        <w:lastRenderedPageBreak/>
         <w:t xml:space="preserve">You’ll </w:t>
       </w:r>
       <w:r>
@@ -2728,13 +2772,9 @@
         <w:t>Handling text — strings in JavaScript</w:t>
       </w:r>
       <w:r>
-        <w:t xml:space="preserve"> </w:t>
-      </w:r>
-      <w:r>
-        <w:lastRenderedPageBreak/>
-        <w:t>page (</w:t>
-      </w:r>
-      <w:hyperlink r:id="rId13" w:history="1">
+        <w:t xml:space="preserve"> page (</w:t>
+      </w:r>
+      <w:hyperlink r:id="rId15" w:history="1">
         <w:r>
           <w:rPr>
             <w:rStyle w:val="Hyperlink"/>
@@ -2808,7 +2848,7 @@
       <w:r>
         <w:t xml:space="preserve"> (</w:t>
       </w:r>
-      <w:hyperlink r:id="rId14" w:history="1">
+      <w:hyperlink r:id="rId16" w:history="1">
         <w:r>
           <w:rPr>
             <w:rStyle w:val="Hyperlink"/>
@@ -2846,7 +2886,7 @@
       <w:r>
         <w:t xml:space="preserve"> (</w:t>
       </w:r>
-      <w:hyperlink r:id="rId15" w:history="1">
+      <w:hyperlink r:id="rId17" w:history="1">
         <w:r>
           <w:rPr>
             <w:rStyle w:val="Hyperlink"/>
@@ -3176,6 +3216,7 @@
         </w:rPr>
       </w:pPr>
       <w:r>
+        <w:lastRenderedPageBreak/>
         <w:t xml:space="preserve">Find the </w:t>
       </w:r>
       <w:r>
@@ -3389,7 +3430,7 @@
       <w:r>
         <w:t xml:space="preserve"> page (</w:t>
       </w:r>
-      <w:hyperlink r:id="rId16" w:history="1">
+      <w:hyperlink r:id="rId18" w:history="1">
         <w:r>
           <w:rPr>
             <w:rStyle w:val="Hyperlink"/>
@@ -3765,6 +3806,7 @@
         </w:numPr>
       </w:pPr>
       <w:r>
+        <w:lastRenderedPageBreak/>
         <w:t>The drop down for the list of crops is generated from an array in your Vue instance instead of being hard coded in the HTML.</w:t>
       </w:r>
     </w:p>
@@ -3787,7 +3829,6 @@
     </w:p>
     <w:p>
       <w:r>
-        <w:lastRenderedPageBreak/>
         <w:t>2</w:t>
       </w:r>
       <w:r>
@@ -4041,7 +4082,7 @@
       <w:r>
         <w:t xml:space="preserve">: </w:t>
       </w:r>
-      <w:hyperlink r:id="rId17" w:history="1">
+      <w:hyperlink r:id="rId19" w:history="1">
         <w:r>
           <w:rPr>
             <w:rStyle w:val="Hyperlink"/>
@@ -4071,7 +4112,7 @@
       <w:r>
         <w:t xml:space="preserve">: </w:t>
       </w:r>
-      <w:hyperlink r:id="rId18" w:history="1">
+      <w:hyperlink r:id="rId20" w:history="1">
         <w:r>
           <w:rPr>
             <w:rStyle w:val="Hyperlink"/>
@@ -4082,6 +4123,7 @@
     </w:p>
     <w:p>
       <w:r>
+        <w:lastRenderedPageBreak/>
         <w:tab/>
       </w:r>
     </w:p>
@@ -4135,7 +4177,6 @@
         <w:rPr>
           <w:rFonts w:ascii="Courier" w:hAnsi="Courier"/>
         </w:rPr>
-        <w:lastRenderedPageBreak/>
         <w:tab/>
       </w:r>
       <w:r>
@@ -4366,7 +4407,7 @@
                     <pic:cNvPicPr/>
                   </pic:nvPicPr>
                   <pic:blipFill>
-                    <a:blip r:embed="rId19"/>
+                    <a:blip r:embed="rId21"/>
                     <a:stretch>
                       <a:fillRect/>
                     </a:stretch>
@@ -4629,6 +4670,7 @@
           <w:bCs/>
           <w:u w:val="single"/>
         </w:rPr>
+        <w:lastRenderedPageBreak/>
         <w:t>Installing the</w:t>
       </w:r>
       <w:r>
@@ -4643,7 +4685,6 @@
     <w:p/>
     <w:p>
       <w:r>
-        <w:lastRenderedPageBreak/>
         <w:t xml:space="preserve">While it is possible to observe and manipulate the Vue instance via the DevTools console, this can become pretty tedious.  To help with this, </w:t>
       </w:r>
       <w:r>
@@ -4844,7 +4885,7 @@
                     <pic:cNvPicPr/>
                   </pic:nvPicPr>
                   <pic:blipFill>
-                    <a:blip r:embed="rId20"/>
+                    <a:blip r:embed="rId22"/>
                     <a:stretch>
                       <a:fillRect/>
                     </a:stretch>
@@ -4893,7 +4934,7 @@
                     <pic:cNvPicPr/>
                   </pic:nvPicPr>
                   <pic:blipFill>
-                    <a:blip r:embed="rId21"/>
+                    <a:blip r:embed="rId23"/>
                     <a:stretch>
                       <a:fillRect/>
                     </a:stretch>
@@ -5035,7 +5076,7 @@
       <w:r>
         <w:t xml:space="preserve">h can be found here: </w:t>
       </w:r>
-      <w:hyperlink r:id="rId22" w:history="1">
+      <w:hyperlink r:id="rId24" w:history="1">
         <w:r>
           <w:rPr>
             <w:rStyle w:val="Hyperlink"/>
@@ -5163,7 +5204,6 @@
     <w:p/>
     <w:p>
       <w:r>
-        <w:lastRenderedPageBreak/>
         <w:t>36. Commit your updates to your feature branch with a meaningful commit message and push it to your origin.</w:t>
       </w:r>
     </w:p>
@@ -5374,7 +5414,7 @@
     </w:p>
     <w:p/>
     <w:sectPr>
-      <w:footerReference w:type="default" r:id="rId23"/>
+      <w:footerReference w:type="default" r:id="rId25"/>
       <w:pgSz w:w="12240" w:h="15840"/>
       <w:pgMar w:top="1440" w:right="1440" w:bottom="1440" w:left="1440" w:header="720" w:footer="288" w:gutter="0"/>
       <w:cols w:space="720"/>
@@ -5385,7 +5425,7 @@
 </file>
 
 <file path=word/endnotes.xml><?xml version="1.0" encoding="utf-8"?>
-<w:endnotes xmlns:wpc="http://schemas.microsoft.com/office/word/2010/wordprocessingCanvas" xmlns:cx="http://schemas.microsoft.com/office/drawing/2014/chartex" xmlns:cx1="http://schemas.microsoft.com/office/drawing/2015/9/8/chartex" xmlns:cx2="http://schemas.microsoft.com/office/drawing/2015/10/21/chartex" xmlns:cx3="http://schemas.microsoft.com/office/drawing/2016/5/9/chartex" xmlns:cx4="http://schemas.microsoft.com/office/drawing/2016/5/10/chartex" xmlns:cx5="http://schemas.microsoft.com/office/drawing/2016/5/11/chartex" xmlns:cx6="http://schemas.microsoft.com/office/drawing/2016/5/12/chartex" xmlns:cx7="http://schemas.microsoft.com/office/drawing/2016/5/13/chartex" xmlns:cx8="http://schemas.microsoft.com/office/drawing/2016/5/14/chartex" xmlns:mc="http://schemas.openxmlformats.org/markup-compatibility/2006" xmlns:aink="http://schemas.microsoft.com/office/drawing/2016/ink" xmlns:am3d="http://schemas.microsoft.com/office/drawing/2017/model3d" xmlns:o="urn:schemas-microsoft-com:office:office" xmlns:r="http://schemas.openxmlformats.org/officeDocument/2006/relationships" xmlns:m="http://schemas.openxmlformats.org/officeDocument/2006/math" xmlns:v="urn:schemas-microsoft-com:vml" xmlns:wp14="http://schemas.microsoft.com/office/word/2010/wordprocessingDrawing" xmlns:wp="http://schemas.openxmlformats.org/drawingml/2006/wordprocessingDrawing" xmlns:w10="urn:schemas-microsoft-com:office:word" xmlns:w="http://schemas.openxmlformats.org/wordprocessingml/2006/main" xmlns:w14="http://schemas.microsoft.com/office/word/2010/wordml" xmlns:w15="http://schemas.microsoft.com/office/word/2012/wordml" xmlns:w16cex="http://schemas.microsoft.com/office/word/2018/wordml/cex" xmlns:w16cid="http://schemas.microsoft.com/office/word/2016/wordml/cid" xmlns:w16="http://schemas.microsoft.com/office/word/2018/wordml" xmlns:w16se="http://schemas.microsoft.com/office/word/2015/wordml/symex" xmlns:wpg="http://schemas.microsoft.com/office/word/2010/wordprocessingGroup" xmlns:wpi="http://schemas.microsoft.com/office/word/2010/wordprocessingInk" xmlns:wne="http://schemas.microsoft.com/office/word/2006/wordml" xmlns:wps="http://schemas.microsoft.com/office/word/2010/wordprocessingShape" mc:Ignorable="w14 w15 w16se w16cid w16 w16cex wp14">
+<w:endnotes xmlns:wpc="http://schemas.microsoft.com/office/word/2010/wordprocessingCanvas" xmlns:cx="http://schemas.microsoft.com/office/drawing/2014/chartex" xmlns:cx1="http://schemas.microsoft.com/office/drawing/2015/9/8/chartex" xmlns:cx2="http://schemas.microsoft.com/office/drawing/2015/10/21/chartex" xmlns:cx3="http://schemas.microsoft.com/office/drawing/2016/5/9/chartex" xmlns:cx4="http://schemas.microsoft.com/office/drawing/2016/5/10/chartex" xmlns:cx5="http://schemas.microsoft.com/office/drawing/2016/5/11/chartex" xmlns:cx6="http://schemas.microsoft.com/office/drawing/2016/5/12/chartex" xmlns:cx7="http://schemas.microsoft.com/office/drawing/2016/5/13/chartex" xmlns:cx8="http://schemas.microsoft.com/office/drawing/2016/5/14/chartex" xmlns:mc="http://schemas.openxmlformats.org/markup-compatibility/2006" xmlns:aink="http://schemas.microsoft.com/office/drawing/2016/ink" xmlns:am3d="http://schemas.microsoft.com/office/drawing/2017/model3d" xmlns:o="urn:schemas-microsoft-com:office:office" xmlns:r="http://schemas.openxmlformats.org/officeDocument/2006/relationships" xmlns:m="http://schemas.openxmlformats.org/officeDocument/2006/math" xmlns:v="urn:schemas-microsoft-com:vml" xmlns:wp14="http://schemas.microsoft.com/office/word/2010/wordprocessingDrawing" xmlns:wp="http://schemas.openxmlformats.org/drawingml/2006/wordprocessingDrawing" xmlns:w10="urn:schemas-microsoft-com:office:word" xmlns:w="http://schemas.openxmlformats.org/wordprocessingml/2006/main" xmlns:w14="http://schemas.microsoft.com/office/word/2010/wordml" xmlns:w15="http://schemas.microsoft.com/office/word/2012/wordml" xmlns:w16cex="http://schemas.microsoft.com/office/word/2018/wordml/cex" xmlns:w16cid="http://schemas.microsoft.com/office/word/2016/wordml/cid" xmlns:w16="http://schemas.microsoft.com/office/word/2018/wordml" xmlns:w16sdtdh="http://schemas.microsoft.com/office/word/2020/wordml/sdtdatahash" xmlns:w16se="http://schemas.microsoft.com/office/word/2015/wordml/symex" xmlns:wpg="http://schemas.microsoft.com/office/word/2010/wordprocessingGroup" xmlns:wpi="http://schemas.microsoft.com/office/word/2010/wordprocessingInk" xmlns:wne="http://schemas.microsoft.com/office/word/2006/wordml" xmlns:wps="http://schemas.microsoft.com/office/word/2010/wordprocessingShape" mc:Ignorable="w14 w15 w16se w16cid w16 w16cex w16sdtdh wp14">
   <w:endnote w:type="separator" w:id="-1">
     <w:p>
       <w:r>
@@ -5404,7 +5444,7 @@
 </file>
 
 <file path=word/footer1.xml><?xml version="1.0" encoding="utf-8"?>
-<w:ftr xmlns:wpc="http://schemas.microsoft.com/office/word/2010/wordprocessingCanvas" xmlns:cx="http://schemas.microsoft.com/office/drawing/2014/chartex" xmlns:cx1="http://schemas.microsoft.com/office/drawing/2015/9/8/chartex" xmlns:cx2="http://schemas.microsoft.com/office/drawing/2015/10/21/chartex" xmlns:cx3="http://schemas.microsoft.com/office/drawing/2016/5/9/chartex" xmlns:cx4="http://schemas.microsoft.com/office/drawing/2016/5/10/chartex" xmlns:cx5="http://schemas.microsoft.com/office/drawing/2016/5/11/chartex" xmlns:cx6="http://schemas.microsoft.com/office/drawing/2016/5/12/chartex" xmlns:cx7="http://schemas.microsoft.com/office/drawing/2016/5/13/chartex" xmlns:cx8="http://schemas.microsoft.com/office/drawing/2016/5/14/chartex" xmlns:mc="http://schemas.openxmlformats.org/markup-compatibility/2006" xmlns:aink="http://schemas.microsoft.com/office/drawing/2016/ink" xmlns:am3d="http://schemas.microsoft.com/office/drawing/2017/model3d" xmlns:o="urn:schemas-microsoft-com:office:office" xmlns:r="http://schemas.openxmlformats.org/officeDocument/2006/relationships" xmlns:m="http://schemas.openxmlformats.org/officeDocument/2006/math" xmlns:v="urn:schemas-microsoft-com:vml" xmlns:wp14="http://schemas.microsoft.com/office/word/2010/wordprocessingDrawing" xmlns:wp="http://schemas.openxmlformats.org/drawingml/2006/wordprocessingDrawing" xmlns:w10="urn:schemas-microsoft-com:office:word" xmlns:w="http://schemas.openxmlformats.org/wordprocessingml/2006/main" xmlns:w14="http://schemas.microsoft.com/office/word/2010/wordml" xmlns:w15="http://schemas.microsoft.com/office/word/2012/wordml" xmlns:w16cex="http://schemas.microsoft.com/office/word/2018/wordml/cex" xmlns:w16cid="http://schemas.microsoft.com/office/word/2016/wordml/cid" xmlns:w16="http://schemas.microsoft.com/office/word/2018/wordml" xmlns:w16se="http://schemas.microsoft.com/office/word/2015/wordml/symex" xmlns:wpg="http://schemas.microsoft.com/office/word/2010/wordprocessingGroup" xmlns:wpi="http://schemas.microsoft.com/office/word/2010/wordprocessingInk" xmlns:wne="http://schemas.microsoft.com/office/word/2006/wordml" xmlns:wps="http://schemas.microsoft.com/office/word/2010/wordprocessingShape" mc:Ignorable="w14 w15 w16se w16cid w16 w16cex wp14">
+<w:ftr xmlns:wpc="http://schemas.microsoft.com/office/word/2010/wordprocessingCanvas" xmlns:cx="http://schemas.microsoft.com/office/drawing/2014/chartex" xmlns:cx1="http://schemas.microsoft.com/office/drawing/2015/9/8/chartex" xmlns:cx2="http://schemas.microsoft.com/office/drawing/2015/10/21/chartex" xmlns:cx3="http://schemas.microsoft.com/office/drawing/2016/5/9/chartex" xmlns:cx4="http://schemas.microsoft.com/office/drawing/2016/5/10/chartex" xmlns:cx5="http://schemas.microsoft.com/office/drawing/2016/5/11/chartex" xmlns:cx6="http://schemas.microsoft.com/office/drawing/2016/5/12/chartex" xmlns:cx7="http://schemas.microsoft.com/office/drawing/2016/5/13/chartex" xmlns:cx8="http://schemas.microsoft.com/office/drawing/2016/5/14/chartex" xmlns:mc="http://schemas.openxmlformats.org/markup-compatibility/2006" xmlns:aink="http://schemas.microsoft.com/office/drawing/2016/ink" xmlns:am3d="http://schemas.microsoft.com/office/drawing/2017/model3d" xmlns:o="urn:schemas-microsoft-com:office:office" xmlns:r="http://schemas.openxmlformats.org/officeDocument/2006/relationships" xmlns:m="http://schemas.openxmlformats.org/officeDocument/2006/math" xmlns:v="urn:schemas-microsoft-com:vml" xmlns:wp14="http://schemas.microsoft.com/office/word/2010/wordprocessingDrawing" xmlns:wp="http://schemas.openxmlformats.org/drawingml/2006/wordprocessingDrawing" xmlns:w10="urn:schemas-microsoft-com:office:word" xmlns:w="http://schemas.openxmlformats.org/wordprocessingml/2006/main" xmlns:w14="http://schemas.microsoft.com/office/word/2010/wordml" xmlns:w15="http://schemas.microsoft.com/office/word/2012/wordml" xmlns:w16cex="http://schemas.microsoft.com/office/word/2018/wordml/cex" xmlns:w16cid="http://schemas.microsoft.com/office/word/2016/wordml/cid" xmlns:w16="http://schemas.microsoft.com/office/word/2018/wordml" xmlns:w16sdtdh="http://schemas.microsoft.com/office/word/2020/wordml/sdtdatahash" xmlns:w16se="http://schemas.microsoft.com/office/word/2015/wordml/symex" xmlns:wpg="http://schemas.microsoft.com/office/word/2010/wordprocessingGroup" xmlns:wpi="http://schemas.microsoft.com/office/word/2010/wordprocessingInk" xmlns:wne="http://schemas.microsoft.com/office/word/2006/wordml" xmlns:wps="http://schemas.microsoft.com/office/word/2010/wordprocessingShape" mc:Ignorable="w14 w15 w16se w16cid w16 w16cex w16sdtdh wp14">
   <w:p>
     <w:pPr>
       <w:shd w:val="clear" w:color="auto" w:fill="FFFFFF"/>
@@ -5523,7 +5563,7 @@
 </file>
 
 <file path=word/footnotes.xml><?xml version="1.0" encoding="utf-8"?>
-<w:footnotes xmlns:wpc="http://schemas.microsoft.com/office/word/2010/wordprocessingCanvas" xmlns:cx="http://schemas.microsoft.com/office/drawing/2014/chartex" xmlns:cx1="http://schemas.microsoft.com/office/drawing/2015/9/8/chartex" xmlns:cx2="http://schemas.microsoft.com/office/drawing/2015/10/21/chartex" xmlns:cx3="http://schemas.microsoft.com/office/drawing/2016/5/9/chartex" xmlns:cx4="http://schemas.microsoft.com/office/drawing/2016/5/10/chartex" xmlns:cx5="http://schemas.microsoft.com/office/drawing/2016/5/11/chartex" xmlns:cx6="http://schemas.microsoft.com/office/drawing/2016/5/12/chartex" xmlns:cx7="http://schemas.microsoft.com/office/drawing/2016/5/13/chartex" xmlns:cx8="http://schemas.microsoft.com/office/drawing/2016/5/14/chartex" xmlns:mc="http://schemas.openxmlformats.org/markup-compatibility/2006" xmlns:aink="http://schemas.microsoft.com/office/drawing/2016/ink" xmlns:am3d="http://schemas.microsoft.com/office/drawing/2017/model3d" xmlns:o="urn:schemas-microsoft-com:office:office" xmlns:r="http://schemas.openxmlformats.org/officeDocument/2006/relationships" xmlns:m="http://schemas.openxmlformats.org/officeDocument/2006/math" xmlns:v="urn:schemas-microsoft-com:vml" xmlns:wp14="http://schemas.microsoft.com/office/word/2010/wordprocessingDrawing" xmlns:wp="http://schemas.openxmlformats.org/drawingml/2006/wordprocessingDrawing" xmlns:w10="urn:schemas-microsoft-com:office:word" xmlns:w="http://schemas.openxmlformats.org/wordprocessingml/2006/main" xmlns:w14="http://schemas.microsoft.com/office/word/2010/wordml" xmlns:w15="http://schemas.microsoft.com/office/word/2012/wordml" xmlns:w16cex="http://schemas.microsoft.com/office/word/2018/wordml/cex" xmlns:w16cid="http://schemas.microsoft.com/office/word/2016/wordml/cid" xmlns:w16="http://schemas.microsoft.com/office/word/2018/wordml" xmlns:w16se="http://schemas.microsoft.com/office/word/2015/wordml/symex" xmlns:wpg="http://schemas.microsoft.com/office/word/2010/wordprocessingGroup" xmlns:wpi="http://schemas.microsoft.com/office/word/2010/wordprocessingInk" xmlns:wne="http://schemas.microsoft.com/office/word/2006/wordml" xmlns:wps="http://schemas.microsoft.com/office/word/2010/wordprocessingShape" mc:Ignorable="w14 w15 w16se w16cid w16 w16cex wp14">
+<w:footnotes xmlns:wpc="http://schemas.microsoft.com/office/word/2010/wordprocessingCanvas" xmlns:cx="http://schemas.microsoft.com/office/drawing/2014/chartex" xmlns:cx1="http://schemas.microsoft.com/office/drawing/2015/9/8/chartex" xmlns:cx2="http://schemas.microsoft.com/office/drawing/2015/10/21/chartex" xmlns:cx3="http://schemas.microsoft.com/office/drawing/2016/5/9/chartex" xmlns:cx4="http://schemas.microsoft.com/office/drawing/2016/5/10/chartex" xmlns:cx5="http://schemas.microsoft.com/office/drawing/2016/5/11/chartex" xmlns:cx6="http://schemas.microsoft.com/office/drawing/2016/5/12/chartex" xmlns:cx7="http://schemas.microsoft.com/office/drawing/2016/5/13/chartex" xmlns:cx8="http://schemas.microsoft.com/office/drawing/2016/5/14/chartex" xmlns:mc="http://schemas.openxmlformats.org/markup-compatibility/2006" xmlns:aink="http://schemas.microsoft.com/office/drawing/2016/ink" xmlns:am3d="http://schemas.microsoft.com/office/drawing/2017/model3d" xmlns:o="urn:schemas-microsoft-com:office:office" xmlns:r="http://schemas.openxmlformats.org/officeDocument/2006/relationships" xmlns:m="http://schemas.openxmlformats.org/officeDocument/2006/math" xmlns:v="urn:schemas-microsoft-com:vml" xmlns:wp14="http://schemas.microsoft.com/office/word/2010/wordprocessingDrawing" xmlns:wp="http://schemas.openxmlformats.org/drawingml/2006/wordprocessingDrawing" xmlns:w10="urn:schemas-microsoft-com:office:word" xmlns:w="http://schemas.openxmlformats.org/wordprocessingml/2006/main" xmlns:w14="http://schemas.microsoft.com/office/word/2010/wordml" xmlns:w15="http://schemas.microsoft.com/office/word/2012/wordml" xmlns:w16cex="http://schemas.microsoft.com/office/word/2018/wordml/cex" xmlns:w16cid="http://schemas.microsoft.com/office/word/2016/wordml/cid" xmlns:w16="http://schemas.microsoft.com/office/word/2018/wordml" xmlns:w16sdtdh="http://schemas.microsoft.com/office/word/2020/wordml/sdtdatahash" xmlns:w16se="http://schemas.microsoft.com/office/word/2015/wordml/symex" xmlns:wpg="http://schemas.microsoft.com/office/word/2010/wordprocessingGroup" xmlns:wpi="http://schemas.microsoft.com/office/word/2010/wordprocessingInk" xmlns:wne="http://schemas.microsoft.com/office/word/2006/wordml" xmlns:wps="http://schemas.microsoft.com/office/word/2010/wordprocessingShape" mc:Ignorable="w14 w15 w16se w16cid w16 w16cex w16sdtdh wp14">
   <w:footnote w:type="separator" w:id="-1">
     <w:p>
       <w:r>
@@ -5542,7 +5582,7 @@
 </file>
 
 <file path=word/numbering.xml><?xml version="1.0" encoding="utf-8"?>
-<w:numbering xmlns:wpc="http://schemas.microsoft.com/office/word/2010/wordprocessingCanvas" xmlns:cx="http://schemas.microsoft.com/office/drawing/2014/chartex" xmlns:cx1="http://schemas.microsoft.com/office/drawing/2015/9/8/chartex" xmlns:cx2="http://schemas.microsoft.com/office/drawing/2015/10/21/chartex" xmlns:cx3="http://schemas.microsoft.com/office/drawing/2016/5/9/chartex" xmlns:cx4="http://schemas.microsoft.com/office/drawing/2016/5/10/chartex" xmlns:cx5="http://schemas.microsoft.com/office/drawing/2016/5/11/chartex" xmlns:cx6="http://schemas.microsoft.com/office/drawing/2016/5/12/chartex" xmlns:cx7="http://schemas.microsoft.com/office/drawing/2016/5/13/chartex" xmlns:cx8="http://schemas.microsoft.com/office/drawing/2016/5/14/chartex" xmlns:mc="http://schemas.openxmlformats.org/markup-compatibility/2006" xmlns:aink="http://schemas.microsoft.com/office/drawing/2016/ink" xmlns:am3d="http://schemas.microsoft.com/office/drawing/2017/model3d" xmlns:o="urn:schemas-microsoft-com:office:office" xmlns:r="http://schemas.openxmlformats.org/officeDocument/2006/relationships" xmlns:m="http://schemas.openxmlformats.org/officeDocument/2006/math" xmlns:v="urn:schemas-microsoft-com:vml" xmlns:wp14="http://schemas.microsoft.com/office/word/2010/wordprocessingDrawing" xmlns:wp="http://schemas.openxmlformats.org/drawingml/2006/wordprocessingDrawing" xmlns:w10="urn:schemas-microsoft-com:office:word" xmlns:w="http://schemas.openxmlformats.org/wordprocessingml/2006/main" xmlns:w14="http://schemas.microsoft.com/office/word/2010/wordml" xmlns:w15="http://schemas.microsoft.com/office/word/2012/wordml" xmlns:w16cex="http://schemas.microsoft.com/office/word/2018/wordml/cex" xmlns:w16cid="http://schemas.microsoft.com/office/word/2016/wordml/cid" xmlns:w16="http://schemas.microsoft.com/office/word/2018/wordml" xmlns:w16se="http://schemas.microsoft.com/office/word/2015/wordml/symex" xmlns:wpg="http://schemas.microsoft.com/office/word/2010/wordprocessingGroup" xmlns:wpi="http://schemas.microsoft.com/office/word/2010/wordprocessingInk" xmlns:wne="http://schemas.microsoft.com/office/word/2006/wordml" xmlns:wps="http://schemas.microsoft.com/office/word/2010/wordprocessingShape" mc:Ignorable="w14 w15 w16se w16cid w16 w16cex wp14">
+<w:numbering xmlns:wpc="http://schemas.microsoft.com/office/word/2010/wordprocessingCanvas" xmlns:cx="http://schemas.microsoft.com/office/drawing/2014/chartex" xmlns:cx1="http://schemas.microsoft.com/office/drawing/2015/9/8/chartex" xmlns:cx2="http://schemas.microsoft.com/office/drawing/2015/10/21/chartex" xmlns:cx3="http://schemas.microsoft.com/office/drawing/2016/5/9/chartex" xmlns:cx4="http://schemas.microsoft.com/office/drawing/2016/5/10/chartex" xmlns:cx5="http://schemas.microsoft.com/office/drawing/2016/5/11/chartex" xmlns:cx6="http://schemas.microsoft.com/office/drawing/2016/5/12/chartex" xmlns:cx7="http://schemas.microsoft.com/office/drawing/2016/5/13/chartex" xmlns:cx8="http://schemas.microsoft.com/office/drawing/2016/5/14/chartex" xmlns:mc="http://schemas.openxmlformats.org/markup-compatibility/2006" xmlns:aink="http://schemas.microsoft.com/office/drawing/2016/ink" xmlns:am3d="http://schemas.microsoft.com/office/drawing/2017/model3d" xmlns:o="urn:schemas-microsoft-com:office:office" xmlns:r="http://schemas.openxmlformats.org/officeDocument/2006/relationships" xmlns:m="http://schemas.openxmlformats.org/officeDocument/2006/math" xmlns:v="urn:schemas-microsoft-com:vml" xmlns:wp14="http://schemas.microsoft.com/office/word/2010/wordprocessingDrawing" xmlns:wp="http://schemas.openxmlformats.org/drawingml/2006/wordprocessingDrawing" xmlns:w10="urn:schemas-microsoft-com:office:word" xmlns:w="http://schemas.openxmlformats.org/wordprocessingml/2006/main" xmlns:w14="http://schemas.microsoft.com/office/word/2010/wordml" xmlns:w15="http://schemas.microsoft.com/office/word/2012/wordml" xmlns:w16cex="http://schemas.microsoft.com/office/word/2018/wordml/cex" xmlns:w16cid="http://schemas.microsoft.com/office/word/2016/wordml/cid" xmlns:w16="http://schemas.microsoft.com/office/word/2018/wordml" xmlns:w16sdtdh="http://schemas.microsoft.com/office/word/2020/wordml/sdtdatahash" xmlns:w16se="http://schemas.microsoft.com/office/word/2015/wordml/symex" xmlns:wpg="http://schemas.microsoft.com/office/word/2010/wordprocessingGroup" xmlns:wpi="http://schemas.microsoft.com/office/word/2010/wordprocessingInk" xmlns:wne="http://schemas.microsoft.com/office/word/2006/wordml" xmlns:wps="http://schemas.microsoft.com/office/word/2010/wordprocessingShape" mc:Ignorable="w14 w15 w16se w16cid w16 w16cex w16sdtdh wp14">
   <w:abstractNum w:abstractNumId="0" w15:restartNumberingAfterBreak="0">
     <w:nsid w:val="31CF1463"/>
     <w:multiLevelType w:val="hybridMultilevel"/>
@@ -6564,7 +6604,7 @@
 </file>
 
 <file path=word/styles.xml><?xml version="1.0" encoding="utf-8"?>
-<w:styles xmlns:mc="http://schemas.openxmlformats.org/markup-compatibility/2006" xmlns:r="http://schemas.openxmlformats.org/officeDocument/2006/relationships" xmlns:w="http://schemas.openxmlformats.org/wordprocessingml/2006/main" xmlns:w14="http://schemas.microsoft.com/office/word/2010/wordml" xmlns:w15="http://schemas.microsoft.com/office/word/2012/wordml" xmlns:w16cex="http://schemas.microsoft.com/office/word/2018/wordml/cex" xmlns:w16cid="http://schemas.microsoft.com/office/word/2016/wordml/cid" xmlns:w16="http://schemas.microsoft.com/office/word/2018/wordml" xmlns:w16se="http://schemas.microsoft.com/office/word/2015/wordml/symex" mc:Ignorable="w14 w15 w16se w16cid w16 w16cex">
+<w:styles xmlns:mc="http://schemas.openxmlformats.org/markup-compatibility/2006" xmlns:r="http://schemas.openxmlformats.org/officeDocument/2006/relationships" xmlns:w="http://schemas.openxmlformats.org/wordprocessingml/2006/main" xmlns:w14="http://schemas.microsoft.com/office/word/2010/wordml" xmlns:w15="http://schemas.microsoft.com/office/word/2012/wordml" xmlns:w16cex="http://schemas.microsoft.com/office/word/2018/wordml/cex" xmlns:w16cid="http://schemas.microsoft.com/office/word/2016/wordml/cid" xmlns:w16="http://schemas.microsoft.com/office/word/2018/wordml" xmlns:w16sdtdh="http://schemas.microsoft.com/office/word/2020/wordml/sdtdatahash" xmlns:w16se="http://schemas.microsoft.com/office/word/2015/wordml/symex" mc:Ignorable="w14 w15 w16se w16cid w16 w16cex w16sdtdh">
   <w:docDefaults>
     <w:rPrDefault>
       <w:rPr>
@@ -6982,7 +7022,6 @@
   <w:style w:type="character" w:default="1" w:styleId="DefaultParagraphFont">
     <w:name w:val="Default Paragraph Font"/>
     <w:uiPriority w:val="1"/>
-    <w:semiHidden/>
     <w:unhideWhenUsed/>
   </w:style>
   <w:style w:type="table" w:default="1" w:styleId="TableNormal">
@@ -7108,6 +7147,33 @@
     <w:link w:val="Footer"/>
     <w:uiPriority w:val="99"/>
     <w:rsid w:val="00957F20"/>
+  </w:style>
+  <w:style w:type="paragraph" w:styleId="PlainText">
+    <w:name w:val="Plain Text"/>
+    <w:basedOn w:val="Normal"/>
+    <w:link w:val="PlainTextChar"/>
+    <w:uiPriority w:val="99"/>
+    <w:semiHidden/>
+    <w:unhideWhenUsed/>
+    <w:rsid w:val="00B82AB2"/>
+    <w:rPr>
+      <w:rFonts w:ascii="Consolas" w:hAnsi="Consolas"/>
+      <w:sz w:val="21"/>
+      <w:szCs w:val="21"/>
+    </w:rPr>
+  </w:style>
+  <w:style w:type="character" w:customStyle="1" w:styleId="PlainTextChar">
+    <w:name w:val="Plain Text Char"/>
+    <w:basedOn w:val="DefaultParagraphFont"/>
+    <w:link w:val="PlainText"/>
+    <w:uiPriority w:val="99"/>
+    <w:semiHidden/>
+    <w:rsid w:val="00B82AB2"/>
+    <w:rPr>
+      <w:rFonts w:ascii="Consolas" w:hAnsi="Consolas"/>
+      <w:sz w:val="21"/>
+      <w:szCs w:val="21"/>
+    </w:rPr>
   </w:style>
 </w:styles>
 </file>

</xml_diff>

<commit_message>
fix instructions for first Vue spike-within-the-spike (need Vue version 2)
</commit_message>
<xml_diff>
--- a/farmdata2_modules/fd2_tabs/fd2_school/activities/04-VueDataBindingSpike.docx
+++ b/farmdata2_modules/fd2_tabs/fd2_school/activities/04-VueDataBindingSpike.docx
@@ -1,6 +1,6 @@
 
 <file path=word/document.xml><?xml version="1.0" encoding="utf-8"?>
-<w:document xmlns:wpc="http://schemas.microsoft.com/office/word/2010/wordprocessingCanvas" xmlns:cx="http://schemas.microsoft.com/office/drawing/2014/chartex" xmlns:cx1="http://schemas.microsoft.com/office/drawing/2015/9/8/chartex" xmlns:cx2="http://schemas.microsoft.com/office/drawing/2015/10/21/chartex" xmlns:cx3="http://schemas.microsoft.com/office/drawing/2016/5/9/chartex" xmlns:cx4="http://schemas.microsoft.com/office/drawing/2016/5/10/chartex" xmlns:cx5="http://schemas.microsoft.com/office/drawing/2016/5/11/chartex" xmlns:cx6="http://schemas.microsoft.com/office/drawing/2016/5/12/chartex" xmlns:cx7="http://schemas.microsoft.com/office/drawing/2016/5/13/chartex" xmlns:cx8="http://schemas.microsoft.com/office/drawing/2016/5/14/chartex" xmlns:mc="http://schemas.openxmlformats.org/markup-compatibility/2006" xmlns:aink="http://schemas.microsoft.com/office/drawing/2016/ink" xmlns:am3d="http://schemas.microsoft.com/office/drawing/2017/model3d" xmlns:o="urn:schemas-microsoft-com:office:office" xmlns:r="http://schemas.openxmlformats.org/officeDocument/2006/relationships" xmlns:m="http://schemas.openxmlformats.org/officeDocument/2006/math" xmlns:v="urn:schemas-microsoft-com:vml" xmlns:wp14="http://schemas.microsoft.com/office/word/2010/wordprocessingDrawing" xmlns:wp="http://schemas.openxmlformats.org/drawingml/2006/wordprocessingDrawing" xmlns:w10="urn:schemas-microsoft-com:office:word" xmlns:w="http://schemas.openxmlformats.org/wordprocessingml/2006/main" xmlns:w14="http://schemas.microsoft.com/office/word/2010/wordml" xmlns:w15="http://schemas.microsoft.com/office/word/2012/wordml" xmlns:w16cex="http://schemas.microsoft.com/office/word/2018/wordml/cex" xmlns:w16cid="http://schemas.microsoft.com/office/word/2016/wordml/cid" xmlns:w16="http://schemas.microsoft.com/office/word/2018/wordml" xmlns:w16se="http://schemas.microsoft.com/office/word/2015/wordml/symex" xmlns:wpg="http://schemas.microsoft.com/office/word/2010/wordprocessingGroup" xmlns:wpi="http://schemas.microsoft.com/office/word/2010/wordprocessingInk" xmlns:wne="http://schemas.microsoft.com/office/word/2006/wordml" xmlns:wps="http://schemas.microsoft.com/office/word/2010/wordprocessingShape" mc:Ignorable="w14 w15 w16se w16cid w16 w16cex wp14">
+<w:document xmlns:wpc="http://schemas.microsoft.com/office/word/2010/wordprocessingCanvas" xmlns:cx="http://schemas.microsoft.com/office/drawing/2014/chartex" xmlns:cx1="http://schemas.microsoft.com/office/drawing/2015/9/8/chartex" xmlns:cx2="http://schemas.microsoft.com/office/drawing/2015/10/21/chartex" xmlns:cx3="http://schemas.microsoft.com/office/drawing/2016/5/9/chartex" xmlns:cx4="http://schemas.microsoft.com/office/drawing/2016/5/10/chartex" xmlns:cx5="http://schemas.microsoft.com/office/drawing/2016/5/11/chartex" xmlns:cx6="http://schemas.microsoft.com/office/drawing/2016/5/12/chartex" xmlns:cx7="http://schemas.microsoft.com/office/drawing/2016/5/13/chartex" xmlns:cx8="http://schemas.microsoft.com/office/drawing/2016/5/14/chartex" xmlns:mc="http://schemas.openxmlformats.org/markup-compatibility/2006" xmlns:aink="http://schemas.microsoft.com/office/drawing/2016/ink" xmlns:am3d="http://schemas.microsoft.com/office/drawing/2017/model3d" xmlns:o="urn:schemas-microsoft-com:office:office" xmlns:r="http://schemas.openxmlformats.org/officeDocument/2006/relationships" xmlns:m="http://schemas.openxmlformats.org/officeDocument/2006/math" xmlns:v="urn:schemas-microsoft-com:vml" xmlns:wp14="http://schemas.microsoft.com/office/word/2010/wordprocessingDrawing" xmlns:wp="http://schemas.openxmlformats.org/drawingml/2006/wordprocessingDrawing" xmlns:w10="urn:schemas-microsoft-com:office:word" xmlns:w="http://schemas.openxmlformats.org/wordprocessingml/2006/main" xmlns:w14="http://schemas.microsoft.com/office/word/2010/wordml" xmlns:w15="http://schemas.microsoft.com/office/word/2012/wordml" xmlns:w16cex="http://schemas.microsoft.com/office/word/2018/wordml/cex" xmlns:w16cid="http://schemas.microsoft.com/office/word/2016/wordml/cid" xmlns:w16="http://schemas.microsoft.com/office/word/2018/wordml" xmlns:w16sdtdh="http://schemas.microsoft.com/office/word/2020/wordml/sdtdatahash" xmlns:w16se="http://schemas.microsoft.com/office/word/2015/wordml/symex" xmlns:wpg="http://schemas.microsoft.com/office/word/2010/wordprocessingGroup" xmlns:wpi="http://schemas.microsoft.com/office/word/2010/wordprocessingInk" xmlns:wne="http://schemas.microsoft.com/office/word/2006/wordml" xmlns:wps="http://schemas.microsoft.com/office/word/2010/wordprocessingShape" mc:Ignorable="w14 w15 w16se w16cid w16 w16cex w16sdtdh wp14">
   <w:body>
     <w:p>
       <w:pPr>
@@ -809,7 +809,49 @@
         <w:t>.</w:t>
       </w:r>
       <w:r>
-        <w:t xml:space="preserve"> You’ll probably want to pause and rewind the video frequently while you modify and test your vuespike.html file</w:t>
+        <w:t xml:space="preserve"> </w:t>
+      </w:r>
+    </w:p>
+    <w:p>
+      <w:pPr>
+        <w:rPr>
+          <w:color w:val="FF0000"/>
+        </w:rPr>
+      </w:pPr>
+      <w:r>
+        <w:rPr>
+          <w:color w:val="FF0000"/>
+        </w:rPr>
+        <w:t xml:space="preserve">There is one place where you need to to be something different to what the video recommends: when it asks you to access Vue from the URL </w:t>
+      </w:r>
+      <w:hyperlink r:id="rId11" w:history="1">
+        <w:r>
+          <w:rPr>
+            <w:rStyle w:val="Hyperlink"/>
+            <w:color w:val="FF0000"/>
+          </w:rPr>
+          <w:t>https://unpkg.com/vue</w:t>
+        </w:r>
+      </w:hyperlink>
+      <w:r>
+        <w:rPr>
+          <w:color w:val="FF0000"/>
+        </w:rPr>
+        <w:t xml:space="preserve">, you need to add “@2” to the end, so instead use </w:t>
+      </w:r>
+      <w:hyperlink r:id="rId12" w:history="1">
+        <w:r>
+          <w:rPr>
+            <w:rStyle w:val="Hyperlink"/>
+            <w:color w:val="FF0000"/>
+          </w:rPr>
+          <w:t>https://unpkg.com/vue@2</w:t>
+        </w:r>
+      </w:hyperlink>
+    </w:p>
+    <w:p>
+      <w:r>
+        <w:t>You’ll probably want to pause and rewind the video frequently while you modify and test your vuespike.html file</w:t>
       </w:r>
       <w:r>
         <w:t xml:space="preserve"> to experiment with the new content</w:t>
@@ -944,7 +986,7 @@
       <w:r>
         <w:t xml:space="preserve"> tag is used to create an HTML element that contains Vue content.  Use the MDN HTML element reference (</w:t>
       </w:r>
-      <w:hyperlink r:id="rId11" w:history="1">
+      <w:hyperlink r:id="rId13" w:history="1">
         <w:r>
           <w:rPr>
             <w:rStyle w:val="Hyperlink"/>
@@ -1486,7 +1528,7 @@
       <w:r>
         <w:t xml:space="preserve">c. Optional: If you are curious about why this is necessary and how it works you can see </w:t>
       </w:r>
-      <w:hyperlink r:id="rId12" w:history="1">
+      <w:hyperlink r:id="rId14" w:history="1">
         <w:r>
           <w:rPr>
             <w:rStyle w:val="Hyperlink"/>
@@ -1614,13 +1656,13 @@
     <w:p/>
     <w:p>
       <w:r>
+        <w:lastRenderedPageBreak/>
         <w:t xml:space="preserve">14. Make sure you have your feature branch checked out.  Add another new sub-tab named Vue1 to the FD2 School tab.  Have the contents of this new tab be provided by the file </w:t>
       </w:r>
       <w:r>
         <w:rPr>
           <w:rFonts w:ascii="Courier" w:hAnsi="Courier"/>
         </w:rPr>
-        <w:lastRenderedPageBreak/>
         <w:t>vue1</w:t>
       </w:r>
       <w:r>
@@ -2212,6 +2254,7 @@
     </w:p>
     <w:p>
       <w:r>
+        <w:lastRenderedPageBreak/>
         <w:t>1</w:t>
       </w:r>
       <w:r>
@@ -2700,6 +2743,7 @@
         </w:rPr>
       </w:pPr>
       <w:r>
+        <w:lastRenderedPageBreak/>
         <w:t xml:space="preserve">You’ll </w:t>
       </w:r>
       <w:r>
@@ -2728,13 +2772,9 @@
         <w:t>Handling text — strings in JavaScript</w:t>
       </w:r>
       <w:r>
-        <w:t xml:space="preserve"> </w:t>
-      </w:r>
-      <w:r>
-        <w:lastRenderedPageBreak/>
-        <w:t>page (</w:t>
-      </w:r>
-      <w:hyperlink r:id="rId13" w:history="1">
+        <w:t xml:space="preserve"> page (</w:t>
+      </w:r>
+      <w:hyperlink r:id="rId15" w:history="1">
         <w:r>
           <w:rPr>
             <w:rStyle w:val="Hyperlink"/>
@@ -2808,7 +2848,7 @@
       <w:r>
         <w:t xml:space="preserve"> (</w:t>
       </w:r>
-      <w:hyperlink r:id="rId14" w:history="1">
+      <w:hyperlink r:id="rId16" w:history="1">
         <w:r>
           <w:rPr>
             <w:rStyle w:val="Hyperlink"/>
@@ -2846,7 +2886,7 @@
       <w:r>
         <w:t xml:space="preserve"> (</w:t>
       </w:r>
-      <w:hyperlink r:id="rId15" w:history="1">
+      <w:hyperlink r:id="rId17" w:history="1">
         <w:r>
           <w:rPr>
             <w:rStyle w:val="Hyperlink"/>
@@ -3176,6 +3216,7 @@
         </w:rPr>
       </w:pPr>
       <w:r>
+        <w:lastRenderedPageBreak/>
         <w:t xml:space="preserve">Find the </w:t>
       </w:r>
       <w:r>
@@ -3389,7 +3430,7 @@
       <w:r>
         <w:t xml:space="preserve"> page (</w:t>
       </w:r>
-      <w:hyperlink r:id="rId16" w:history="1">
+      <w:hyperlink r:id="rId18" w:history="1">
         <w:r>
           <w:rPr>
             <w:rStyle w:val="Hyperlink"/>
@@ -3765,6 +3806,7 @@
         </w:numPr>
       </w:pPr>
       <w:r>
+        <w:lastRenderedPageBreak/>
         <w:t>The drop down for the list of crops is generated from an array in your Vue instance instead of being hard coded in the HTML.</w:t>
       </w:r>
     </w:p>
@@ -3787,7 +3829,6 @@
     </w:p>
     <w:p>
       <w:r>
-        <w:lastRenderedPageBreak/>
         <w:t>2</w:t>
       </w:r>
       <w:r>
@@ -4041,7 +4082,7 @@
       <w:r>
         <w:t xml:space="preserve">: </w:t>
       </w:r>
-      <w:hyperlink r:id="rId17" w:history="1">
+      <w:hyperlink r:id="rId19" w:history="1">
         <w:r>
           <w:rPr>
             <w:rStyle w:val="Hyperlink"/>
@@ -4071,7 +4112,7 @@
       <w:r>
         <w:t xml:space="preserve">: </w:t>
       </w:r>
-      <w:hyperlink r:id="rId18" w:history="1">
+      <w:hyperlink r:id="rId20" w:history="1">
         <w:r>
           <w:rPr>
             <w:rStyle w:val="Hyperlink"/>
@@ -4082,6 +4123,7 @@
     </w:p>
     <w:p>
       <w:r>
+        <w:lastRenderedPageBreak/>
         <w:tab/>
       </w:r>
     </w:p>
@@ -4135,7 +4177,6 @@
         <w:rPr>
           <w:rFonts w:ascii="Courier" w:hAnsi="Courier"/>
         </w:rPr>
-        <w:lastRenderedPageBreak/>
         <w:tab/>
       </w:r>
       <w:r>
@@ -4366,7 +4407,7 @@
                     <pic:cNvPicPr/>
                   </pic:nvPicPr>
                   <pic:blipFill>
-                    <a:blip r:embed="rId19"/>
+                    <a:blip r:embed="rId21"/>
                     <a:stretch>
                       <a:fillRect/>
                     </a:stretch>
@@ -4629,6 +4670,7 @@
           <w:bCs/>
           <w:u w:val="single"/>
         </w:rPr>
+        <w:lastRenderedPageBreak/>
         <w:t>Installing the</w:t>
       </w:r>
       <w:r>
@@ -4643,7 +4685,6 @@
     <w:p/>
     <w:p>
       <w:r>
-        <w:lastRenderedPageBreak/>
         <w:t xml:space="preserve">While it is possible to observe and manipulate the Vue instance via the DevTools console, this can become pretty tedious.  To help with this, </w:t>
       </w:r>
       <w:r>
@@ -4844,7 +4885,7 @@
                     <pic:cNvPicPr/>
                   </pic:nvPicPr>
                   <pic:blipFill>
-                    <a:blip r:embed="rId20"/>
+                    <a:blip r:embed="rId22"/>
                     <a:stretch>
                       <a:fillRect/>
                     </a:stretch>
@@ -4893,7 +4934,7 @@
                     <pic:cNvPicPr/>
                   </pic:nvPicPr>
                   <pic:blipFill>
-                    <a:blip r:embed="rId21"/>
+                    <a:blip r:embed="rId23"/>
                     <a:stretch>
                       <a:fillRect/>
                     </a:stretch>
@@ -5035,7 +5076,7 @@
       <w:r>
         <w:t xml:space="preserve">h can be found here: </w:t>
       </w:r>
-      <w:hyperlink r:id="rId22" w:history="1">
+      <w:hyperlink r:id="rId24" w:history="1">
         <w:r>
           <w:rPr>
             <w:rStyle w:val="Hyperlink"/>
@@ -5163,7 +5204,6 @@
     <w:p/>
     <w:p>
       <w:r>
-        <w:lastRenderedPageBreak/>
         <w:t>36. Commit your updates to your feature branch with a meaningful commit message and push it to your origin.</w:t>
       </w:r>
     </w:p>
@@ -5374,7 +5414,7 @@
     </w:p>
     <w:p/>
     <w:sectPr>
-      <w:footerReference w:type="default" r:id="rId23"/>
+      <w:footerReference w:type="default" r:id="rId25"/>
       <w:pgSz w:w="12240" w:h="15840"/>
       <w:pgMar w:top="1440" w:right="1440" w:bottom="1440" w:left="1440" w:header="720" w:footer="288" w:gutter="0"/>
       <w:cols w:space="720"/>
@@ -5385,7 +5425,7 @@
 </file>
 
 <file path=word/endnotes.xml><?xml version="1.0" encoding="utf-8"?>
-<w:endnotes xmlns:wpc="http://schemas.microsoft.com/office/word/2010/wordprocessingCanvas" xmlns:cx="http://schemas.microsoft.com/office/drawing/2014/chartex" xmlns:cx1="http://schemas.microsoft.com/office/drawing/2015/9/8/chartex" xmlns:cx2="http://schemas.microsoft.com/office/drawing/2015/10/21/chartex" xmlns:cx3="http://schemas.microsoft.com/office/drawing/2016/5/9/chartex" xmlns:cx4="http://schemas.microsoft.com/office/drawing/2016/5/10/chartex" xmlns:cx5="http://schemas.microsoft.com/office/drawing/2016/5/11/chartex" xmlns:cx6="http://schemas.microsoft.com/office/drawing/2016/5/12/chartex" xmlns:cx7="http://schemas.microsoft.com/office/drawing/2016/5/13/chartex" xmlns:cx8="http://schemas.microsoft.com/office/drawing/2016/5/14/chartex" xmlns:mc="http://schemas.openxmlformats.org/markup-compatibility/2006" xmlns:aink="http://schemas.microsoft.com/office/drawing/2016/ink" xmlns:am3d="http://schemas.microsoft.com/office/drawing/2017/model3d" xmlns:o="urn:schemas-microsoft-com:office:office" xmlns:r="http://schemas.openxmlformats.org/officeDocument/2006/relationships" xmlns:m="http://schemas.openxmlformats.org/officeDocument/2006/math" xmlns:v="urn:schemas-microsoft-com:vml" xmlns:wp14="http://schemas.microsoft.com/office/word/2010/wordprocessingDrawing" xmlns:wp="http://schemas.openxmlformats.org/drawingml/2006/wordprocessingDrawing" xmlns:w10="urn:schemas-microsoft-com:office:word" xmlns:w="http://schemas.openxmlformats.org/wordprocessingml/2006/main" xmlns:w14="http://schemas.microsoft.com/office/word/2010/wordml" xmlns:w15="http://schemas.microsoft.com/office/word/2012/wordml" xmlns:w16cex="http://schemas.microsoft.com/office/word/2018/wordml/cex" xmlns:w16cid="http://schemas.microsoft.com/office/word/2016/wordml/cid" xmlns:w16="http://schemas.microsoft.com/office/word/2018/wordml" xmlns:w16se="http://schemas.microsoft.com/office/word/2015/wordml/symex" xmlns:wpg="http://schemas.microsoft.com/office/word/2010/wordprocessingGroup" xmlns:wpi="http://schemas.microsoft.com/office/word/2010/wordprocessingInk" xmlns:wne="http://schemas.microsoft.com/office/word/2006/wordml" xmlns:wps="http://schemas.microsoft.com/office/word/2010/wordprocessingShape" mc:Ignorable="w14 w15 w16se w16cid w16 w16cex wp14">
+<w:endnotes xmlns:wpc="http://schemas.microsoft.com/office/word/2010/wordprocessingCanvas" xmlns:cx="http://schemas.microsoft.com/office/drawing/2014/chartex" xmlns:cx1="http://schemas.microsoft.com/office/drawing/2015/9/8/chartex" xmlns:cx2="http://schemas.microsoft.com/office/drawing/2015/10/21/chartex" xmlns:cx3="http://schemas.microsoft.com/office/drawing/2016/5/9/chartex" xmlns:cx4="http://schemas.microsoft.com/office/drawing/2016/5/10/chartex" xmlns:cx5="http://schemas.microsoft.com/office/drawing/2016/5/11/chartex" xmlns:cx6="http://schemas.microsoft.com/office/drawing/2016/5/12/chartex" xmlns:cx7="http://schemas.microsoft.com/office/drawing/2016/5/13/chartex" xmlns:cx8="http://schemas.microsoft.com/office/drawing/2016/5/14/chartex" xmlns:mc="http://schemas.openxmlformats.org/markup-compatibility/2006" xmlns:aink="http://schemas.microsoft.com/office/drawing/2016/ink" xmlns:am3d="http://schemas.microsoft.com/office/drawing/2017/model3d" xmlns:o="urn:schemas-microsoft-com:office:office" xmlns:r="http://schemas.openxmlformats.org/officeDocument/2006/relationships" xmlns:m="http://schemas.openxmlformats.org/officeDocument/2006/math" xmlns:v="urn:schemas-microsoft-com:vml" xmlns:wp14="http://schemas.microsoft.com/office/word/2010/wordprocessingDrawing" xmlns:wp="http://schemas.openxmlformats.org/drawingml/2006/wordprocessingDrawing" xmlns:w10="urn:schemas-microsoft-com:office:word" xmlns:w="http://schemas.openxmlformats.org/wordprocessingml/2006/main" xmlns:w14="http://schemas.microsoft.com/office/word/2010/wordml" xmlns:w15="http://schemas.microsoft.com/office/word/2012/wordml" xmlns:w16cex="http://schemas.microsoft.com/office/word/2018/wordml/cex" xmlns:w16cid="http://schemas.microsoft.com/office/word/2016/wordml/cid" xmlns:w16="http://schemas.microsoft.com/office/word/2018/wordml" xmlns:w16sdtdh="http://schemas.microsoft.com/office/word/2020/wordml/sdtdatahash" xmlns:w16se="http://schemas.microsoft.com/office/word/2015/wordml/symex" xmlns:wpg="http://schemas.microsoft.com/office/word/2010/wordprocessingGroup" xmlns:wpi="http://schemas.microsoft.com/office/word/2010/wordprocessingInk" xmlns:wne="http://schemas.microsoft.com/office/word/2006/wordml" xmlns:wps="http://schemas.microsoft.com/office/word/2010/wordprocessingShape" mc:Ignorable="w14 w15 w16se w16cid w16 w16cex w16sdtdh wp14">
   <w:endnote w:type="separator" w:id="-1">
     <w:p>
       <w:r>
@@ -5404,7 +5444,7 @@
 </file>
 
 <file path=word/footer1.xml><?xml version="1.0" encoding="utf-8"?>
-<w:ftr xmlns:wpc="http://schemas.microsoft.com/office/word/2010/wordprocessingCanvas" xmlns:cx="http://schemas.microsoft.com/office/drawing/2014/chartex" xmlns:cx1="http://schemas.microsoft.com/office/drawing/2015/9/8/chartex" xmlns:cx2="http://schemas.microsoft.com/office/drawing/2015/10/21/chartex" xmlns:cx3="http://schemas.microsoft.com/office/drawing/2016/5/9/chartex" xmlns:cx4="http://schemas.microsoft.com/office/drawing/2016/5/10/chartex" xmlns:cx5="http://schemas.microsoft.com/office/drawing/2016/5/11/chartex" xmlns:cx6="http://schemas.microsoft.com/office/drawing/2016/5/12/chartex" xmlns:cx7="http://schemas.microsoft.com/office/drawing/2016/5/13/chartex" xmlns:cx8="http://schemas.microsoft.com/office/drawing/2016/5/14/chartex" xmlns:mc="http://schemas.openxmlformats.org/markup-compatibility/2006" xmlns:aink="http://schemas.microsoft.com/office/drawing/2016/ink" xmlns:am3d="http://schemas.microsoft.com/office/drawing/2017/model3d" xmlns:o="urn:schemas-microsoft-com:office:office" xmlns:r="http://schemas.openxmlformats.org/officeDocument/2006/relationships" xmlns:m="http://schemas.openxmlformats.org/officeDocument/2006/math" xmlns:v="urn:schemas-microsoft-com:vml" xmlns:wp14="http://schemas.microsoft.com/office/word/2010/wordprocessingDrawing" xmlns:wp="http://schemas.openxmlformats.org/drawingml/2006/wordprocessingDrawing" xmlns:w10="urn:schemas-microsoft-com:office:word" xmlns:w="http://schemas.openxmlformats.org/wordprocessingml/2006/main" xmlns:w14="http://schemas.microsoft.com/office/word/2010/wordml" xmlns:w15="http://schemas.microsoft.com/office/word/2012/wordml" xmlns:w16cex="http://schemas.microsoft.com/office/word/2018/wordml/cex" xmlns:w16cid="http://schemas.microsoft.com/office/word/2016/wordml/cid" xmlns:w16="http://schemas.microsoft.com/office/word/2018/wordml" xmlns:w16se="http://schemas.microsoft.com/office/word/2015/wordml/symex" xmlns:wpg="http://schemas.microsoft.com/office/word/2010/wordprocessingGroup" xmlns:wpi="http://schemas.microsoft.com/office/word/2010/wordprocessingInk" xmlns:wne="http://schemas.microsoft.com/office/word/2006/wordml" xmlns:wps="http://schemas.microsoft.com/office/word/2010/wordprocessingShape" mc:Ignorable="w14 w15 w16se w16cid w16 w16cex wp14">
+<w:ftr xmlns:wpc="http://schemas.microsoft.com/office/word/2010/wordprocessingCanvas" xmlns:cx="http://schemas.microsoft.com/office/drawing/2014/chartex" xmlns:cx1="http://schemas.microsoft.com/office/drawing/2015/9/8/chartex" xmlns:cx2="http://schemas.microsoft.com/office/drawing/2015/10/21/chartex" xmlns:cx3="http://schemas.microsoft.com/office/drawing/2016/5/9/chartex" xmlns:cx4="http://schemas.microsoft.com/office/drawing/2016/5/10/chartex" xmlns:cx5="http://schemas.microsoft.com/office/drawing/2016/5/11/chartex" xmlns:cx6="http://schemas.microsoft.com/office/drawing/2016/5/12/chartex" xmlns:cx7="http://schemas.microsoft.com/office/drawing/2016/5/13/chartex" xmlns:cx8="http://schemas.microsoft.com/office/drawing/2016/5/14/chartex" xmlns:mc="http://schemas.openxmlformats.org/markup-compatibility/2006" xmlns:aink="http://schemas.microsoft.com/office/drawing/2016/ink" xmlns:am3d="http://schemas.microsoft.com/office/drawing/2017/model3d" xmlns:o="urn:schemas-microsoft-com:office:office" xmlns:r="http://schemas.openxmlformats.org/officeDocument/2006/relationships" xmlns:m="http://schemas.openxmlformats.org/officeDocument/2006/math" xmlns:v="urn:schemas-microsoft-com:vml" xmlns:wp14="http://schemas.microsoft.com/office/word/2010/wordprocessingDrawing" xmlns:wp="http://schemas.openxmlformats.org/drawingml/2006/wordprocessingDrawing" xmlns:w10="urn:schemas-microsoft-com:office:word" xmlns:w="http://schemas.openxmlformats.org/wordprocessingml/2006/main" xmlns:w14="http://schemas.microsoft.com/office/word/2010/wordml" xmlns:w15="http://schemas.microsoft.com/office/word/2012/wordml" xmlns:w16cex="http://schemas.microsoft.com/office/word/2018/wordml/cex" xmlns:w16cid="http://schemas.microsoft.com/office/word/2016/wordml/cid" xmlns:w16="http://schemas.microsoft.com/office/word/2018/wordml" xmlns:w16sdtdh="http://schemas.microsoft.com/office/word/2020/wordml/sdtdatahash" xmlns:w16se="http://schemas.microsoft.com/office/word/2015/wordml/symex" xmlns:wpg="http://schemas.microsoft.com/office/word/2010/wordprocessingGroup" xmlns:wpi="http://schemas.microsoft.com/office/word/2010/wordprocessingInk" xmlns:wne="http://schemas.microsoft.com/office/word/2006/wordml" xmlns:wps="http://schemas.microsoft.com/office/word/2010/wordprocessingShape" mc:Ignorable="w14 w15 w16se w16cid w16 w16cex w16sdtdh wp14">
   <w:p>
     <w:pPr>
       <w:shd w:val="clear" w:color="auto" w:fill="FFFFFF"/>
@@ -5523,7 +5563,7 @@
 </file>
 
 <file path=word/footnotes.xml><?xml version="1.0" encoding="utf-8"?>
-<w:footnotes xmlns:wpc="http://schemas.microsoft.com/office/word/2010/wordprocessingCanvas" xmlns:cx="http://schemas.microsoft.com/office/drawing/2014/chartex" xmlns:cx1="http://schemas.microsoft.com/office/drawing/2015/9/8/chartex" xmlns:cx2="http://schemas.microsoft.com/office/drawing/2015/10/21/chartex" xmlns:cx3="http://schemas.microsoft.com/office/drawing/2016/5/9/chartex" xmlns:cx4="http://schemas.microsoft.com/office/drawing/2016/5/10/chartex" xmlns:cx5="http://schemas.microsoft.com/office/drawing/2016/5/11/chartex" xmlns:cx6="http://schemas.microsoft.com/office/drawing/2016/5/12/chartex" xmlns:cx7="http://schemas.microsoft.com/office/drawing/2016/5/13/chartex" xmlns:cx8="http://schemas.microsoft.com/office/drawing/2016/5/14/chartex" xmlns:mc="http://schemas.openxmlformats.org/markup-compatibility/2006" xmlns:aink="http://schemas.microsoft.com/office/drawing/2016/ink" xmlns:am3d="http://schemas.microsoft.com/office/drawing/2017/model3d" xmlns:o="urn:schemas-microsoft-com:office:office" xmlns:r="http://schemas.openxmlformats.org/officeDocument/2006/relationships" xmlns:m="http://schemas.openxmlformats.org/officeDocument/2006/math" xmlns:v="urn:schemas-microsoft-com:vml" xmlns:wp14="http://schemas.microsoft.com/office/word/2010/wordprocessingDrawing" xmlns:wp="http://schemas.openxmlformats.org/drawingml/2006/wordprocessingDrawing" xmlns:w10="urn:schemas-microsoft-com:office:word" xmlns:w="http://schemas.openxmlformats.org/wordprocessingml/2006/main" xmlns:w14="http://schemas.microsoft.com/office/word/2010/wordml" xmlns:w15="http://schemas.microsoft.com/office/word/2012/wordml" xmlns:w16cex="http://schemas.microsoft.com/office/word/2018/wordml/cex" xmlns:w16cid="http://schemas.microsoft.com/office/word/2016/wordml/cid" xmlns:w16="http://schemas.microsoft.com/office/word/2018/wordml" xmlns:w16se="http://schemas.microsoft.com/office/word/2015/wordml/symex" xmlns:wpg="http://schemas.microsoft.com/office/word/2010/wordprocessingGroup" xmlns:wpi="http://schemas.microsoft.com/office/word/2010/wordprocessingInk" xmlns:wne="http://schemas.microsoft.com/office/word/2006/wordml" xmlns:wps="http://schemas.microsoft.com/office/word/2010/wordprocessingShape" mc:Ignorable="w14 w15 w16se w16cid w16 w16cex wp14">
+<w:footnotes xmlns:wpc="http://schemas.microsoft.com/office/word/2010/wordprocessingCanvas" xmlns:cx="http://schemas.microsoft.com/office/drawing/2014/chartex" xmlns:cx1="http://schemas.microsoft.com/office/drawing/2015/9/8/chartex" xmlns:cx2="http://schemas.microsoft.com/office/drawing/2015/10/21/chartex" xmlns:cx3="http://schemas.microsoft.com/office/drawing/2016/5/9/chartex" xmlns:cx4="http://schemas.microsoft.com/office/drawing/2016/5/10/chartex" xmlns:cx5="http://schemas.microsoft.com/office/drawing/2016/5/11/chartex" xmlns:cx6="http://schemas.microsoft.com/office/drawing/2016/5/12/chartex" xmlns:cx7="http://schemas.microsoft.com/office/drawing/2016/5/13/chartex" xmlns:cx8="http://schemas.microsoft.com/office/drawing/2016/5/14/chartex" xmlns:mc="http://schemas.openxmlformats.org/markup-compatibility/2006" xmlns:aink="http://schemas.microsoft.com/office/drawing/2016/ink" xmlns:am3d="http://schemas.microsoft.com/office/drawing/2017/model3d" xmlns:o="urn:schemas-microsoft-com:office:office" xmlns:r="http://schemas.openxmlformats.org/officeDocument/2006/relationships" xmlns:m="http://schemas.openxmlformats.org/officeDocument/2006/math" xmlns:v="urn:schemas-microsoft-com:vml" xmlns:wp14="http://schemas.microsoft.com/office/word/2010/wordprocessingDrawing" xmlns:wp="http://schemas.openxmlformats.org/drawingml/2006/wordprocessingDrawing" xmlns:w10="urn:schemas-microsoft-com:office:word" xmlns:w="http://schemas.openxmlformats.org/wordprocessingml/2006/main" xmlns:w14="http://schemas.microsoft.com/office/word/2010/wordml" xmlns:w15="http://schemas.microsoft.com/office/word/2012/wordml" xmlns:w16cex="http://schemas.microsoft.com/office/word/2018/wordml/cex" xmlns:w16cid="http://schemas.microsoft.com/office/word/2016/wordml/cid" xmlns:w16="http://schemas.microsoft.com/office/word/2018/wordml" xmlns:w16sdtdh="http://schemas.microsoft.com/office/word/2020/wordml/sdtdatahash" xmlns:w16se="http://schemas.microsoft.com/office/word/2015/wordml/symex" xmlns:wpg="http://schemas.microsoft.com/office/word/2010/wordprocessingGroup" xmlns:wpi="http://schemas.microsoft.com/office/word/2010/wordprocessingInk" xmlns:wne="http://schemas.microsoft.com/office/word/2006/wordml" xmlns:wps="http://schemas.microsoft.com/office/word/2010/wordprocessingShape" mc:Ignorable="w14 w15 w16se w16cid w16 w16cex w16sdtdh wp14">
   <w:footnote w:type="separator" w:id="-1">
     <w:p>
       <w:r>
@@ -5542,7 +5582,7 @@
 </file>
 
 <file path=word/numbering.xml><?xml version="1.0" encoding="utf-8"?>
-<w:numbering xmlns:wpc="http://schemas.microsoft.com/office/word/2010/wordprocessingCanvas" xmlns:cx="http://schemas.microsoft.com/office/drawing/2014/chartex" xmlns:cx1="http://schemas.microsoft.com/office/drawing/2015/9/8/chartex" xmlns:cx2="http://schemas.microsoft.com/office/drawing/2015/10/21/chartex" xmlns:cx3="http://schemas.microsoft.com/office/drawing/2016/5/9/chartex" xmlns:cx4="http://schemas.microsoft.com/office/drawing/2016/5/10/chartex" xmlns:cx5="http://schemas.microsoft.com/office/drawing/2016/5/11/chartex" xmlns:cx6="http://schemas.microsoft.com/office/drawing/2016/5/12/chartex" xmlns:cx7="http://schemas.microsoft.com/office/drawing/2016/5/13/chartex" xmlns:cx8="http://schemas.microsoft.com/office/drawing/2016/5/14/chartex" xmlns:mc="http://schemas.openxmlformats.org/markup-compatibility/2006" xmlns:aink="http://schemas.microsoft.com/office/drawing/2016/ink" xmlns:am3d="http://schemas.microsoft.com/office/drawing/2017/model3d" xmlns:o="urn:schemas-microsoft-com:office:office" xmlns:r="http://schemas.openxmlformats.org/officeDocument/2006/relationships" xmlns:m="http://schemas.openxmlformats.org/officeDocument/2006/math" xmlns:v="urn:schemas-microsoft-com:vml" xmlns:wp14="http://schemas.microsoft.com/office/word/2010/wordprocessingDrawing" xmlns:wp="http://schemas.openxmlformats.org/drawingml/2006/wordprocessingDrawing" xmlns:w10="urn:schemas-microsoft-com:office:word" xmlns:w="http://schemas.openxmlformats.org/wordprocessingml/2006/main" xmlns:w14="http://schemas.microsoft.com/office/word/2010/wordml" xmlns:w15="http://schemas.microsoft.com/office/word/2012/wordml" xmlns:w16cex="http://schemas.microsoft.com/office/word/2018/wordml/cex" xmlns:w16cid="http://schemas.microsoft.com/office/word/2016/wordml/cid" xmlns:w16="http://schemas.microsoft.com/office/word/2018/wordml" xmlns:w16se="http://schemas.microsoft.com/office/word/2015/wordml/symex" xmlns:wpg="http://schemas.microsoft.com/office/word/2010/wordprocessingGroup" xmlns:wpi="http://schemas.microsoft.com/office/word/2010/wordprocessingInk" xmlns:wne="http://schemas.microsoft.com/office/word/2006/wordml" xmlns:wps="http://schemas.microsoft.com/office/word/2010/wordprocessingShape" mc:Ignorable="w14 w15 w16se w16cid w16 w16cex wp14">
+<w:numbering xmlns:wpc="http://schemas.microsoft.com/office/word/2010/wordprocessingCanvas" xmlns:cx="http://schemas.microsoft.com/office/drawing/2014/chartex" xmlns:cx1="http://schemas.microsoft.com/office/drawing/2015/9/8/chartex" xmlns:cx2="http://schemas.microsoft.com/office/drawing/2015/10/21/chartex" xmlns:cx3="http://schemas.microsoft.com/office/drawing/2016/5/9/chartex" xmlns:cx4="http://schemas.microsoft.com/office/drawing/2016/5/10/chartex" xmlns:cx5="http://schemas.microsoft.com/office/drawing/2016/5/11/chartex" xmlns:cx6="http://schemas.microsoft.com/office/drawing/2016/5/12/chartex" xmlns:cx7="http://schemas.microsoft.com/office/drawing/2016/5/13/chartex" xmlns:cx8="http://schemas.microsoft.com/office/drawing/2016/5/14/chartex" xmlns:mc="http://schemas.openxmlformats.org/markup-compatibility/2006" xmlns:aink="http://schemas.microsoft.com/office/drawing/2016/ink" xmlns:am3d="http://schemas.microsoft.com/office/drawing/2017/model3d" xmlns:o="urn:schemas-microsoft-com:office:office" xmlns:r="http://schemas.openxmlformats.org/officeDocument/2006/relationships" xmlns:m="http://schemas.openxmlformats.org/officeDocument/2006/math" xmlns:v="urn:schemas-microsoft-com:vml" xmlns:wp14="http://schemas.microsoft.com/office/word/2010/wordprocessingDrawing" xmlns:wp="http://schemas.openxmlformats.org/drawingml/2006/wordprocessingDrawing" xmlns:w10="urn:schemas-microsoft-com:office:word" xmlns:w="http://schemas.openxmlformats.org/wordprocessingml/2006/main" xmlns:w14="http://schemas.microsoft.com/office/word/2010/wordml" xmlns:w15="http://schemas.microsoft.com/office/word/2012/wordml" xmlns:w16cex="http://schemas.microsoft.com/office/word/2018/wordml/cex" xmlns:w16cid="http://schemas.microsoft.com/office/word/2016/wordml/cid" xmlns:w16="http://schemas.microsoft.com/office/word/2018/wordml" xmlns:w16sdtdh="http://schemas.microsoft.com/office/word/2020/wordml/sdtdatahash" xmlns:w16se="http://schemas.microsoft.com/office/word/2015/wordml/symex" xmlns:wpg="http://schemas.microsoft.com/office/word/2010/wordprocessingGroup" xmlns:wpi="http://schemas.microsoft.com/office/word/2010/wordprocessingInk" xmlns:wne="http://schemas.microsoft.com/office/word/2006/wordml" xmlns:wps="http://schemas.microsoft.com/office/word/2010/wordprocessingShape" mc:Ignorable="w14 w15 w16se w16cid w16 w16cex w16sdtdh wp14">
   <w:abstractNum w:abstractNumId="0" w15:restartNumberingAfterBreak="0">
     <w:nsid w:val="31CF1463"/>
     <w:multiLevelType w:val="hybridMultilevel"/>
@@ -6564,7 +6604,7 @@
 </file>
 
 <file path=word/styles.xml><?xml version="1.0" encoding="utf-8"?>
-<w:styles xmlns:mc="http://schemas.openxmlformats.org/markup-compatibility/2006" xmlns:r="http://schemas.openxmlformats.org/officeDocument/2006/relationships" xmlns:w="http://schemas.openxmlformats.org/wordprocessingml/2006/main" xmlns:w14="http://schemas.microsoft.com/office/word/2010/wordml" xmlns:w15="http://schemas.microsoft.com/office/word/2012/wordml" xmlns:w16cex="http://schemas.microsoft.com/office/word/2018/wordml/cex" xmlns:w16cid="http://schemas.microsoft.com/office/word/2016/wordml/cid" xmlns:w16="http://schemas.microsoft.com/office/word/2018/wordml" xmlns:w16se="http://schemas.microsoft.com/office/word/2015/wordml/symex" mc:Ignorable="w14 w15 w16se w16cid w16 w16cex">
+<w:styles xmlns:mc="http://schemas.openxmlformats.org/markup-compatibility/2006" xmlns:r="http://schemas.openxmlformats.org/officeDocument/2006/relationships" xmlns:w="http://schemas.openxmlformats.org/wordprocessingml/2006/main" xmlns:w14="http://schemas.microsoft.com/office/word/2010/wordml" xmlns:w15="http://schemas.microsoft.com/office/word/2012/wordml" xmlns:w16cex="http://schemas.microsoft.com/office/word/2018/wordml/cex" xmlns:w16cid="http://schemas.microsoft.com/office/word/2016/wordml/cid" xmlns:w16="http://schemas.microsoft.com/office/word/2018/wordml" xmlns:w16sdtdh="http://schemas.microsoft.com/office/word/2020/wordml/sdtdatahash" xmlns:w16se="http://schemas.microsoft.com/office/word/2015/wordml/symex" mc:Ignorable="w14 w15 w16se w16cid w16 w16cex w16sdtdh">
   <w:docDefaults>
     <w:rPrDefault>
       <w:rPr>
@@ -6982,7 +7022,6 @@
   <w:style w:type="character" w:default="1" w:styleId="DefaultParagraphFont">
     <w:name w:val="Default Paragraph Font"/>
     <w:uiPriority w:val="1"/>
-    <w:semiHidden/>
     <w:unhideWhenUsed/>
   </w:style>
   <w:style w:type="table" w:default="1" w:styleId="TableNormal">
@@ -7108,6 +7147,33 @@
     <w:link w:val="Footer"/>
     <w:uiPriority w:val="99"/>
     <w:rsid w:val="00957F20"/>
+  </w:style>
+  <w:style w:type="paragraph" w:styleId="PlainText">
+    <w:name w:val="Plain Text"/>
+    <w:basedOn w:val="Normal"/>
+    <w:link w:val="PlainTextChar"/>
+    <w:uiPriority w:val="99"/>
+    <w:semiHidden/>
+    <w:unhideWhenUsed/>
+    <w:rsid w:val="00B82AB2"/>
+    <w:rPr>
+      <w:rFonts w:ascii="Consolas" w:hAnsi="Consolas"/>
+      <w:sz w:val="21"/>
+      <w:szCs w:val="21"/>
+    </w:rPr>
+  </w:style>
+  <w:style w:type="character" w:customStyle="1" w:styleId="PlainTextChar">
+    <w:name w:val="Plain Text Char"/>
+    <w:basedOn w:val="DefaultParagraphFont"/>
+    <w:link w:val="PlainText"/>
+    <w:uiPriority w:val="99"/>
+    <w:semiHidden/>
+    <w:rsid w:val="00B82AB2"/>
+    <w:rPr>
+      <w:rFonts w:ascii="Consolas" w:hAnsi="Consolas"/>
+      <w:sz w:val="21"/>
+      <w:szCs w:val="21"/>
+    </w:rPr>
   </w:style>
 </w:styles>
 </file>

</xml_diff>

<commit_message>
fix instructions for first Vue spike-within-the-spike (need Vue version 2) (#407)
</commit_message>
<xml_diff>
--- a/farmdata2_modules/fd2_tabs/fd2_school/activities/04-VueDataBindingSpike.docx
+++ b/farmdata2_modules/fd2_tabs/fd2_school/activities/04-VueDataBindingSpike.docx
@@ -1,6 +1,6 @@
 
 <file path=word/document.xml><?xml version="1.0" encoding="utf-8"?>
-<w:document xmlns:wpc="http://schemas.microsoft.com/office/word/2010/wordprocessingCanvas" xmlns:cx="http://schemas.microsoft.com/office/drawing/2014/chartex" xmlns:cx1="http://schemas.microsoft.com/office/drawing/2015/9/8/chartex" xmlns:cx2="http://schemas.microsoft.com/office/drawing/2015/10/21/chartex" xmlns:cx3="http://schemas.microsoft.com/office/drawing/2016/5/9/chartex" xmlns:cx4="http://schemas.microsoft.com/office/drawing/2016/5/10/chartex" xmlns:cx5="http://schemas.microsoft.com/office/drawing/2016/5/11/chartex" xmlns:cx6="http://schemas.microsoft.com/office/drawing/2016/5/12/chartex" xmlns:cx7="http://schemas.microsoft.com/office/drawing/2016/5/13/chartex" xmlns:cx8="http://schemas.microsoft.com/office/drawing/2016/5/14/chartex" xmlns:mc="http://schemas.openxmlformats.org/markup-compatibility/2006" xmlns:aink="http://schemas.microsoft.com/office/drawing/2016/ink" xmlns:am3d="http://schemas.microsoft.com/office/drawing/2017/model3d" xmlns:o="urn:schemas-microsoft-com:office:office" xmlns:r="http://schemas.openxmlformats.org/officeDocument/2006/relationships" xmlns:m="http://schemas.openxmlformats.org/officeDocument/2006/math" xmlns:v="urn:schemas-microsoft-com:vml" xmlns:wp14="http://schemas.microsoft.com/office/word/2010/wordprocessingDrawing" xmlns:wp="http://schemas.openxmlformats.org/drawingml/2006/wordprocessingDrawing" xmlns:w10="urn:schemas-microsoft-com:office:word" xmlns:w="http://schemas.openxmlformats.org/wordprocessingml/2006/main" xmlns:w14="http://schemas.microsoft.com/office/word/2010/wordml" xmlns:w15="http://schemas.microsoft.com/office/word/2012/wordml" xmlns:w16cex="http://schemas.microsoft.com/office/word/2018/wordml/cex" xmlns:w16cid="http://schemas.microsoft.com/office/word/2016/wordml/cid" xmlns:w16="http://schemas.microsoft.com/office/word/2018/wordml" xmlns:w16se="http://schemas.microsoft.com/office/word/2015/wordml/symex" xmlns:wpg="http://schemas.microsoft.com/office/word/2010/wordprocessingGroup" xmlns:wpi="http://schemas.microsoft.com/office/word/2010/wordprocessingInk" xmlns:wne="http://schemas.microsoft.com/office/word/2006/wordml" xmlns:wps="http://schemas.microsoft.com/office/word/2010/wordprocessingShape" mc:Ignorable="w14 w15 w16se w16cid w16 w16cex wp14">
+<w:document xmlns:wpc="http://schemas.microsoft.com/office/word/2010/wordprocessingCanvas" xmlns:cx="http://schemas.microsoft.com/office/drawing/2014/chartex" xmlns:cx1="http://schemas.microsoft.com/office/drawing/2015/9/8/chartex" xmlns:cx2="http://schemas.microsoft.com/office/drawing/2015/10/21/chartex" xmlns:cx3="http://schemas.microsoft.com/office/drawing/2016/5/9/chartex" xmlns:cx4="http://schemas.microsoft.com/office/drawing/2016/5/10/chartex" xmlns:cx5="http://schemas.microsoft.com/office/drawing/2016/5/11/chartex" xmlns:cx6="http://schemas.microsoft.com/office/drawing/2016/5/12/chartex" xmlns:cx7="http://schemas.microsoft.com/office/drawing/2016/5/13/chartex" xmlns:cx8="http://schemas.microsoft.com/office/drawing/2016/5/14/chartex" xmlns:mc="http://schemas.openxmlformats.org/markup-compatibility/2006" xmlns:aink="http://schemas.microsoft.com/office/drawing/2016/ink" xmlns:am3d="http://schemas.microsoft.com/office/drawing/2017/model3d" xmlns:o="urn:schemas-microsoft-com:office:office" xmlns:r="http://schemas.openxmlformats.org/officeDocument/2006/relationships" xmlns:m="http://schemas.openxmlformats.org/officeDocument/2006/math" xmlns:v="urn:schemas-microsoft-com:vml" xmlns:wp14="http://schemas.microsoft.com/office/word/2010/wordprocessingDrawing" xmlns:wp="http://schemas.openxmlformats.org/drawingml/2006/wordprocessingDrawing" xmlns:w10="urn:schemas-microsoft-com:office:word" xmlns:w="http://schemas.openxmlformats.org/wordprocessingml/2006/main" xmlns:w14="http://schemas.microsoft.com/office/word/2010/wordml" xmlns:w15="http://schemas.microsoft.com/office/word/2012/wordml" xmlns:w16cex="http://schemas.microsoft.com/office/word/2018/wordml/cex" xmlns:w16cid="http://schemas.microsoft.com/office/word/2016/wordml/cid" xmlns:w16="http://schemas.microsoft.com/office/word/2018/wordml" xmlns:w16sdtdh="http://schemas.microsoft.com/office/word/2020/wordml/sdtdatahash" xmlns:w16se="http://schemas.microsoft.com/office/word/2015/wordml/symex" xmlns:wpg="http://schemas.microsoft.com/office/word/2010/wordprocessingGroup" xmlns:wpi="http://schemas.microsoft.com/office/word/2010/wordprocessingInk" xmlns:wne="http://schemas.microsoft.com/office/word/2006/wordml" xmlns:wps="http://schemas.microsoft.com/office/word/2010/wordprocessingShape" mc:Ignorable="w14 w15 w16se w16cid w16 w16cex w16sdtdh wp14">
   <w:body>
     <w:p>
       <w:pPr>
@@ -809,7 +809,49 @@
         <w:t>.</w:t>
       </w:r>
       <w:r>
-        <w:t xml:space="preserve"> You’ll probably want to pause and rewind the video frequently while you modify and test your vuespike.html file</w:t>
+        <w:t xml:space="preserve"> </w:t>
+      </w:r>
+    </w:p>
+    <w:p>
+      <w:pPr>
+        <w:rPr>
+          <w:color w:val="FF0000"/>
+        </w:rPr>
+      </w:pPr>
+      <w:r>
+        <w:rPr>
+          <w:color w:val="FF0000"/>
+        </w:rPr>
+        <w:t xml:space="preserve">There is one place where you need to to be something different to what the video recommends: when it asks you to access Vue from the URL </w:t>
+      </w:r>
+      <w:hyperlink r:id="rId11" w:history="1">
+        <w:r>
+          <w:rPr>
+            <w:rStyle w:val="Hyperlink"/>
+            <w:color w:val="FF0000"/>
+          </w:rPr>
+          <w:t>https://unpkg.com/vue</w:t>
+        </w:r>
+      </w:hyperlink>
+      <w:r>
+        <w:rPr>
+          <w:color w:val="FF0000"/>
+        </w:rPr>
+        <w:t xml:space="preserve">, you need to add “@2” to the end, so instead use </w:t>
+      </w:r>
+      <w:hyperlink r:id="rId12" w:history="1">
+        <w:r>
+          <w:rPr>
+            <w:rStyle w:val="Hyperlink"/>
+            <w:color w:val="FF0000"/>
+          </w:rPr>
+          <w:t>https://unpkg.com/vue@2</w:t>
+        </w:r>
+      </w:hyperlink>
+    </w:p>
+    <w:p>
+      <w:r>
+        <w:t>You’ll probably want to pause and rewind the video frequently while you modify and test your vuespike.html file</w:t>
       </w:r>
       <w:r>
         <w:t xml:space="preserve"> to experiment with the new content</w:t>
@@ -944,7 +986,7 @@
       <w:r>
         <w:t xml:space="preserve"> tag is used to create an HTML element that contains Vue content.  Use the MDN HTML element reference (</w:t>
       </w:r>
-      <w:hyperlink r:id="rId11" w:history="1">
+      <w:hyperlink r:id="rId13" w:history="1">
         <w:r>
           <w:rPr>
             <w:rStyle w:val="Hyperlink"/>
@@ -1486,7 +1528,7 @@
       <w:r>
         <w:t xml:space="preserve">c. Optional: If you are curious about why this is necessary and how it works you can see </w:t>
       </w:r>
-      <w:hyperlink r:id="rId12" w:history="1">
+      <w:hyperlink r:id="rId14" w:history="1">
         <w:r>
           <w:rPr>
             <w:rStyle w:val="Hyperlink"/>
@@ -1614,13 +1656,13 @@
     <w:p/>
     <w:p>
       <w:r>
+        <w:lastRenderedPageBreak/>
         <w:t xml:space="preserve">14. Make sure you have your feature branch checked out.  Add another new sub-tab named Vue1 to the FD2 School tab.  Have the contents of this new tab be provided by the file </w:t>
       </w:r>
       <w:r>
         <w:rPr>
           <w:rFonts w:ascii="Courier" w:hAnsi="Courier"/>
         </w:rPr>
-        <w:lastRenderedPageBreak/>
         <w:t>vue1</w:t>
       </w:r>
       <w:r>
@@ -2212,6 +2254,7 @@
     </w:p>
     <w:p>
       <w:r>
+        <w:lastRenderedPageBreak/>
         <w:t>1</w:t>
       </w:r>
       <w:r>
@@ -2700,6 +2743,7 @@
         </w:rPr>
       </w:pPr>
       <w:r>
+        <w:lastRenderedPageBreak/>
         <w:t xml:space="preserve">You’ll </w:t>
       </w:r>
       <w:r>
@@ -2728,13 +2772,9 @@
         <w:t>Handling text — strings in JavaScript</w:t>
       </w:r>
       <w:r>
-        <w:t xml:space="preserve"> </w:t>
-      </w:r>
-      <w:r>
-        <w:lastRenderedPageBreak/>
-        <w:t>page (</w:t>
-      </w:r>
-      <w:hyperlink r:id="rId13" w:history="1">
+        <w:t xml:space="preserve"> page (</w:t>
+      </w:r>
+      <w:hyperlink r:id="rId15" w:history="1">
         <w:r>
           <w:rPr>
             <w:rStyle w:val="Hyperlink"/>
@@ -2808,7 +2848,7 @@
       <w:r>
         <w:t xml:space="preserve"> (</w:t>
       </w:r>
-      <w:hyperlink r:id="rId14" w:history="1">
+      <w:hyperlink r:id="rId16" w:history="1">
         <w:r>
           <w:rPr>
             <w:rStyle w:val="Hyperlink"/>
@@ -2846,7 +2886,7 @@
       <w:r>
         <w:t xml:space="preserve"> (</w:t>
       </w:r>
-      <w:hyperlink r:id="rId15" w:history="1">
+      <w:hyperlink r:id="rId17" w:history="1">
         <w:r>
           <w:rPr>
             <w:rStyle w:val="Hyperlink"/>
@@ -3176,6 +3216,7 @@
         </w:rPr>
       </w:pPr>
       <w:r>
+        <w:lastRenderedPageBreak/>
         <w:t xml:space="preserve">Find the </w:t>
       </w:r>
       <w:r>
@@ -3389,7 +3430,7 @@
       <w:r>
         <w:t xml:space="preserve"> page (</w:t>
       </w:r>
-      <w:hyperlink r:id="rId16" w:history="1">
+      <w:hyperlink r:id="rId18" w:history="1">
         <w:r>
           <w:rPr>
             <w:rStyle w:val="Hyperlink"/>
@@ -3765,6 +3806,7 @@
         </w:numPr>
       </w:pPr>
       <w:r>
+        <w:lastRenderedPageBreak/>
         <w:t>The drop down for the list of crops is generated from an array in your Vue instance instead of being hard coded in the HTML.</w:t>
       </w:r>
     </w:p>
@@ -3787,7 +3829,6 @@
     </w:p>
     <w:p>
       <w:r>
-        <w:lastRenderedPageBreak/>
         <w:t>2</w:t>
       </w:r>
       <w:r>
@@ -4041,7 +4082,7 @@
       <w:r>
         <w:t xml:space="preserve">: </w:t>
       </w:r>
-      <w:hyperlink r:id="rId17" w:history="1">
+      <w:hyperlink r:id="rId19" w:history="1">
         <w:r>
           <w:rPr>
             <w:rStyle w:val="Hyperlink"/>
@@ -4071,7 +4112,7 @@
       <w:r>
         <w:t xml:space="preserve">: </w:t>
       </w:r>
-      <w:hyperlink r:id="rId18" w:history="1">
+      <w:hyperlink r:id="rId20" w:history="1">
         <w:r>
           <w:rPr>
             <w:rStyle w:val="Hyperlink"/>
@@ -4082,6 +4123,7 @@
     </w:p>
     <w:p>
       <w:r>
+        <w:lastRenderedPageBreak/>
         <w:tab/>
       </w:r>
     </w:p>
@@ -4135,7 +4177,6 @@
         <w:rPr>
           <w:rFonts w:ascii="Courier" w:hAnsi="Courier"/>
         </w:rPr>
-        <w:lastRenderedPageBreak/>
         <w:tab/>
       </w:r>
       <w:r>
@@ -4366,7 +4407,7 @@
                     <pic:cNvPicPr/>
                   </pic:nvPicPr>
                   <pic:blipFill>
-                    <a:blip r:embed="rId19"/>
+                    <a:blip r:embed="rId21"/>
                     <a:stretch>
                       <a:fillRect/>
                     </a:stretch>
@@ -4629,6 +4670,7 @@
           <w:bCs/>
           <w:u w:val="single"/>
         </w:rPr>
+        <w:lastRenderedPageBreak/>
         <w:t>Installing the</w:t>
       </w:r>
       <w:r>
@@ -4643,7 +4685,6 @@
     <w:p/>
     <w:p>
       <w:r>
-        <w:lastRenderedPageBreak/>
         <w:t xml:space="preserve">While it is possible to observe and manipulate the Vue instance via the DevTools console, this can become pretty tedious.  To help with this, </w:t>
       </w:r>
       <w:r>
@@ -4844,7 +4885,7 @@
                     <pic:cNvPicPr/>
                   </pic:nvPicPr>
                   <pic:blipFill>
-                    <a:blip r:embed="rId20"/>
+                    <a:blip r:embed="rId22"/>
                     <a:stretch>
                       <a:fillRect/>
                     </a:stretch>
@@ -4893,7 +4934,7 @@
                     <pic:cNvPicPr/>
                   </pic:nvPicPr>
                   <pic:blipFill>
-                    <a:blip r:embed="rId21"/>
+                    <a:blip r:embed="rId23"/>
                     <a:stretch>
                       <a:fillRect/>
                     </a:stretch>
@@ -5035,7 +5076,7 @@
       <w:r>
         <w:t xml:space="preserve">h can be found here: </w:t>
       </w:r>
-      <w:hyperlink r:id="rId22" w:history="1">
+      <w:hyperlink r:id="rId24" w:history="1">
         <w:r>
           <w:rPr>
             <w:rStyle w:val="Hyperlink"/>
@@ -5163,7 +5204,6 @@
     <w:p/>
     <w:p>
       <w:r>
-        <w:lastRenderedPageBreak/>
         <w:t>36. Commit your updates to your feature branch with a meaningful commit message and push it to your origin.</w:t>
       </w:r>
     </w:p>
@@ -5374,7 +5414,7 @@
     </w:p>
     <w:p/>
     <w:sectPr>
-      <w:footerReference w:type="default" r:id="rId23"/>
+      <w:footerReference w:type="default" r:id="rId25"/>
       <w:pgSz w:w="12240" w:h="15840"/>
       <w:pgMar w:top="1440" w:right="1440" w:bottom="1440" w:left="1440" w:header="720" w:footer="288" w:gutter="0"/>
       <w:cols w:space="720"/>
@@ -5385,7 +5425,7 @@
 </file>
 
 <file path=word/endnotes.xml><?xml version="1.0" encoding="utf-8"?>
-<w:endnotes xmlns:wpc="http://schemas.microsoft.com/office/word/2010/wordprocessingCanvas" xmlns:cx="http://schemas.microsoft.com/office/drawing/2014/chartex" xmlns:cx1="http://schemas.microsoft.com/office/drawing/2015/9/8/chartex" xmlns:cx2="http://schemas.microsoft.com/office/drawing/2015/10/21/chartex" xmlns:cx3="http://schemas.microsoft.com/office/drawing/2016/5/9/chartex" xmlns:cx4="http://schemas.microsoft.com/office/drawing/2016/5/10/chartex" xmlns:cx5="http://schemas.microsoft.com/office/drawing/2016/5/11/chartex" xmlns:cx6="http://schemas.microsoft.com/office/drawing/2016/5/12/chartex" xmlns:cx7="http://schemas.microsoft.com/office/drawing/2016/5/13/chartex" xmlns:cx8="http://schemas.microsoft.com/office/drawing/2016/5/14/chartex" xmlns:mc="http://schemas.openxmlformats.org/markup-compatibility/2006" xmlns:aink="http://schemas.microsoft.com/office/drawing/2016/ink" xmlns:am3d="http://schemas.microsoft.com/office/drawing/2017/model3d" xmlns:o="urn:schemas-microsoft-com:office:office" xmlns:r="http://schemas.openxmlformats.org/officeDocument/2006/relationships" xmlns:m="http://schemas.openxmlformats.org/officeDocument/2006/math" xmlns:v="urn:schemas-microsoft-com:vml" xmlns:wp14="http://schemas.microsoft.com/office/word/2010/wordprocessingDrawing" xmlns:wp="http://schemas.openxmlformats.org/drawingml/2006/wordprocessingDrawing" xmlns:w10="urn:schemas-microsoft-com:office:word" xmlns:w="http://schemas.openxmlformats.org/wordprocessingml/2006/main" xmlns:w14="http://schemas.microsoft.com/office/word/2010/wordml" xmlns:w15="http://schemas.microsoft.com/office/word/2012/wordml" xmlns:w16cex="http://schemas.microsoft.com/office/word/2018/wordml/cex" xmlns:w16cid="http://schemas.microsoft.com/office/word/2016/wordml/cid" xmlns:w16="http://schemas.microsoft.com/office/word/2018/wordml" xmlns:w16se="http://schemas.microsoft.com/office/word/2015/wordml/symex" xmlns:wpg="http://schemas.microsoft.com/office/word/2010/wordprocessingGroup" xmlns:wpi="http://schemas.microsoft.com/office/word/2010/wordprocessingInk" xmlns:wne="http://schemas.microsoft.com/office/word/2006/wordml" xmlns:wps="http://schemas.microsoft.com/office/word/2010/wordprocessingShape" mc:Ignorable="w14 w15 w16se w16cid w16 w16cex wp14">
+<w:endnotes xmlns:wpc="http://schemas.microsoft.com/office/word/2010/wordprocessingCanvas" xmlns:cx="http://schemas.microsoft.com/office/drawing/2014/chartex" xmlns:cx1="http://schemas.microsoft.com/office/drawing/2015/9/8/chartex" xmlns:cx2="http://schemas.microsoft.com/office/drawing/2015/10/21/chartex" xmlns:cx3="http://schemas.microsoft.com/office/drawing/2016/5/9/chartex" xmlns:cx4="http://schemas.microsoft.com/office/drawing/2016/5/10/chartex" xmlns:cx5="http://schemas.microsoft.com/office/drawing/2016/5/11/chartex" xmlns:cx6="http://schemas.microsoft.com/office/drawing/2016/5/12/chartex" xmlns:cx7="http://schemas.microsoft.com/office/drawing/2016/5/13/chartex" xmlns:cx8="http://schemas.microsoft.com/office/drawing/2016/5/14/chartex" xmlns:mc="http://schemas.openxmlformats.org/markup-compatibility/2006" xmlns:aink="http://schemas.microsoft.com/office/drawing/2016/ink" xmlns:am3d="http://schemas.microsoft.com/office/drawing/2017/model3d" xmlns:o="urn:schemas-microsoft-com:office:office" xmlns:r="http://schemas.openxmlformats.org/officeDocument/2006/relationships" xmlns:m="http://schemas.openxmlformats.org/officeDocument/2006/math" xmlns:v="urn:schemas-microsoft-com:vml" xmlns:wp14="http://schemas.microsoft.com/office/word/2010/wordprocessingDrawing" xmlns:wp="http://schemas.openxmlformats.org/drawingml/2006/wordprocessingDrawing" xmlns:w10="urn:schemas-microsoft-com:office:word" xmlns:w="http://schemas.openxmlformats.org/wordprocessingml/2006/main" xmlns:w14="http://schemas.microsoft.com/office/word/2010/wordml" xmlns:w15="http://schemas.microsoft.com/office/word/2012/wordml" xmlns:w16cex="http://schemas.microsoft.com/office/word/2018/wordml/cex" xmlns:w16cid="http://schemas.microsoft.com/office/word/2016/wordml/cid" xmlns:w16="http://schemas.microsoft.com/office/word/2018/wordml" xmlns:w16sdtdh="http://schemas.microsoft.com/office/word/2020/wordml/sdtdatahash" xmlns:w16se="http://schemas.microsoft.com/office/word/2015/wordml/symex" xmlns:wpg="http://schemas.microsoft.com/office/word/2010/wordprocessingGroup" xmlns:wpi="http://schemas.microsoft.com/office/word/2010/wordprocessingInk" xmlns:wne="http://schemas.microsoft.com/office/word/2006/wordml" xmlns:wps="http://schemas.microsoft.com/office/word/2010/wordprocessingShape" mc:Ignorable="w14 w15 w16se w16cid w16 w16cex w16sdtdh wp14">
   <w:endnote w:type="separator" w:id="-1">
     <w:p>
       <w:r>
@@ -5404,7 +5444,7 @@
 </file>
 
 <file path=word/footer1.xml><?xml version="1.0" encoding="utf-8"?>
-<w:ftr xmlns:wpc="http://schemas.microsoft.com/office/word/2010/wordprocessingCanvas" xmlns:cx="http://schemas.microsoft.com/office/drawing/2014/chartex" xmlns:cx1="http://schemas.microsoft.com/office/drawing/2015/9/8/chartex" xmlns:cx2="http://schemas.microsoft.com/office/drawing/2015/10/21/chartex" xmlns:cx3="http://schemas.microsoft.com/office/drawing/2016/5/9/chartex" xmlns:cx4="http://schemas.microsoft.com/office/drawing/2016/5/10/chartex" xmlns:cx5="http://schemas.microsoft.com/office/drawing/2016/5/11/chartex" xmlns:cx6="http://schemas.microsoft.com/office/drawing/2016/5/12/chartex" xmlns:cx7="http://schemas.microsoft.com/office/drawing/2016/5/13/chartex" xmlns:cx8="http://schemas.microsoft.com/office/drawing/2016/5/14/chartex" xmlns:mc="http://schemas.openxmlformats.org/markup-compatibility/2006" xmlns:aink="http://schemas.microsoft.com/office/drawing/2016/ink" xmlns:am3d="http://schemas.microsoft.com/office/drawing/2017/model3d" xmlns:o="urn:schemas-microsoft-com:office:office" xmlns:r="http://schemas.openxmlformats.org/officeDocument/2006/relationships" xmlns:m="http://schemas.openxmlformats.org/officeDocument/2006/math" xmlns:v="urn:schemas-microsoft-com:vml" xmlns:wp14="http://schemas.microsoft.com/office/word/2010/wordprocessingDrawing" xmlns:wp="http://schemas.openxmlformats.org/drawingml/2006/wordprocessingDrawing" xmlns:w10="urn:schemas-microsoft-com:office:word" xmlns:w="http://schemas.openxmlformats.org/wordprocessingml/2006/main" xmlns:w14="http://schemas.microsoft.com/office/word/2010/wordml" xmlns:w15="http://schemas.microsoft.com/office/word/2012/wordml" xmlns:w16cex="http://schemas.microsoft.com/office/word/2018/wordml/cex" xmlns:w16cid="http://schemas.microsoft.com/office/word/2016/wordml/cid" xmlns:w16="http://schemas.microsoft.com/office/word/2018/wordml" xmlns:w16se="http://schemas.microsoft.com/office/word/2015/wordml/symex" xmlns:wpg="http://schemas.microsoft.com/office/word/2010/wordprocessingGroup" xmlns:wpi="http://schemas.microsoft.com/office/word/2010/wordprocessingInk" xmlns:wne="http://schemas.microsoft.com/office/word/2006/wordml" xmlns:wps="http://schemas.microsoft.com/office/word/2010/wordprocessingShape" mc:Ignorable="w14 w15 w16se w16cid w16 w16cex wp14">
+<w:ftr xmlns:wpc="http://schemas.microsoft.com/office/word/2010/wordprocessingCanvas" xmlns:cx="http://schemas.microsoft.com/office/drawing/2014/chartex" xmlns:cx1="http://schemas.microsoft.com/office/drawing/2015/9/8/chartex" xmlns:cx2="http://schemas.microsoft.com/office/drawing/2015/10/21/chartex" xmlns:cx3="http://schemas.microsoft.com/office/drawing/2016/5/9/chartex" xmlns:cx4="http://schemas.microsoft.com/office/drawing/2016/5/10/chartex" xmlns:cx5="http://schemas.microsoft.com/office/drawing/2016/5/11/chartex" xmlns:cx6="http://schemas.microsoft.com/office/drawing/2016/5/12/chartex" xmlns:cx7="http://schemas.microsoft.com/office/drawing/2016/5/13/chartex" xmlns:cx8="http://schemas.microsoft.com/office/drawing/2016/5/14/chartex" xmlns:mc="http://schemas.openxmlformats.org/markup-compatibility/2006" xmlns:aink="http://schemas.microsoft.com/office/drawing/2016/ink" xmlns:am3d="http://schemas.microsoft.com/office/drawing/2017/model3d" xmlns:o="urn:schemas-microsoft-com:office:office" xmlns:r="http://schemas.openxmlformats.org/officeDocument/2006/relationships" xmlns:m="http://schemas.openxmlformats.org/officeDocument/2006/math" xmlns:v="urn:schemas-microsoft-com:vml" xmlns:wp14="http://schemas.microsoft.com/office/word/2010/wordprocessingDrawing" xmlns:wp="http://schemas.openxmlformats.org/drawingml/2006/wordprocessingDrawing" xmlns:w10="urn:schemas-microsoft-com:office:word" xmlns:w="http://schemas.openxmlformats.org/wordprocessingml/2006/main" xmlns:w14="http://schemas.microsoft.com/office/word/2010/wordml" xmlns:w15="http://schemas.microsoft.com/office/word/2012/wordml" xmlns:w16cex="http://schemas.microsoft.com/office/word/2018/wordml/cex" xmlns:w16cid="http://schemas.microsoft.com/office/word/2016/wordml/cid" xmlns:w16="http://schemas.microsoft.com/office/word/2018/wordml" xmlns:w16sdtdh="http://schemas.microsoft.com/office/word/2020/wordml/sdtdatahash" xmlns:w16se="http://schemas.microsoft.com/office/word/2015/wordml/symex" xmlns:wpg="http://schemas.microsoft.com/office/word/2010/wordprocessingGroup" xmlns:wpi="http://schemas.microsoft.com/office/word/2010/wordprocessingInk" xmlns:wne="http://schemas.microsoft.com/office/word/2006/wordml" xmlns:wps="http://schemas.microsoft.com/office/word/2010/wordprocessingShape" mc:Ignorable="w14 w15 w16se w16cid w16 w16cex w16sdtdh wp14">
   <w:p>
     <w:pPr>
       <w:shd w:val="clear" w:color="auto" w:fill="FFFFFF"/>
@@ -5523,7 +5563,7 @@
 </file>
 
 <file path=word/footnotes.xml><?xml version="1.0" encoding="utf-8"?>
-<w:footnotes xmlns:wpc="http://schemas.microsoft.com/office/word/2010/wordprocessingCanvas" xmlns:cx="http://schemas.microsoft.com/office/drawing/2014/chartex" xmlns:cx1="http://schemas.microsoft.com/office/drawing/2015/9/8/chartex" xmlns:cx2="http://schemas.microsoft.com/office/drawing/2015/10/21/chartex" xmlns:cx3="http://schemas.microsoft.com/office/drawing/2016/5/9/chartex" xmlns:cx4="http://schemas.microsoft.com/office/drawing/2016/5/10/chartex" xmlns:cx5="http://schemas.microsoft.com/office/drawing/2016/5/11/chartex" xmlns:cx6="http://schemas.microsoft.com/office/drawing/2016/5/12/chartex" xmlns:cx7="http://schemas.microsoft.com/office/drawing/2016/5/13/chartex" xmlns:cx8="http://schemas.microsoft.com/office/drawing/2016/5/14/chartex" xmlns:mc="http://schemas.openxmlformats.org/markup-compatibility/2006" xmlns:aink="http://schemas.microsoft.com/office/drawing/2016/ink" xmlns:am3d="http://schemas.microsoft.com/office/drawing/2017/model3d" xmlns:o="urn:schemas-microsoft-com:office:office" xmlns:r="http://schemas.openxmlformats.org/officeDocument/2006/relationships" xmlns:m="http://schemas.openxmlformats.org/officeDocument/2006/math" xmlns:v="urn:schemas-microsoft-com:vml" xmlns:wp14="http://schemas.microsoft.com/office/word/2010/wordprocessingDrawing" xmlns:wp="http://schemas.openxmlformats.org/drawingml/2006/wordprocessingDrawing" xmlns:w10="urn:schemas-microsoft-com:office:word" xmlns:w="http://schemas.openxmlformats.org/wordprocessingml/2006/main" xmlns:w14="http://schemas.microsoft.com/office/word/2010/wordml" xmlns:w15="http://schemas.microsoft.com/office/word/2012/wordml" xmlns:w16cex="http://schemas.microsoft.com/office/word/2018/wordml/cex" xmlns:w16cid="http://schemas.microsoft.com/office/word/2016/wordml/cid" xmlns:w16="http://schemas.microsoft.com/office/word/2018/wordml" xmlns:w16se="http://schemas.microsoft.com/office/word/2015/wordml/symex" xmlns:wpg="http://schemas.microsoft.com/office/word/2010/wordprocessingGroup" xmlns:wpi="http://schemas.microsoft.com/office/word/2010/wordprocessingInk" xmlns:wne="http://schemas.microsoft.com/office/word/2006/wordml" xmlns:wps="http://schemas.microsoft.com/office/word/2010/wordprocessingShape" mc:Ignorable="w14 w15 w16se w16cid w16 w16cex wp14">
+<w:footnotes xmlns:wpc="http://schemas.microsoft.com/office/word/2010/wordprocessingCanvas" xmlns:cx="http://schemas.microsoft.com/office/drawing/2014/chartex" xmlns:cx1="http://schemas.microsoft.com/office/drawing/2015/9/8/chartex" xmlns:cx2="http://schemas.microsoft.com/office/drawing/2015/10/21/chartex" xmlns:cx3="http://schemas.microsoft.com/office/drawing/2016/5/9/chartex" xmlns:cx4="http://schemas.microsoft.com/office/drawing/2016/5/10/chartex" xmlns:cx5="http://schemas.microsoft.com/office/drawing/2016/5/11/chartex" xmlns:cx6="http://schemas.microsoft.com/office/drawing/2016/5/12/chartex" xmlns:cx7="http://schemas.microsoft.com/office/drawing/2016/5/13/chartex" xmlns:cx8="http://schemas.microsoft.com/office/drawing/2016/5/14/chartex" xmlns:mc="http://schemas.openxmlformats.org/markup-compatibility/2006" xmlns:aink="http://schemas.microsoft.com/office/drawing/2016/ink" xmlns:am3d="http://schemas.microsoft.com/office/drawing/2017/model3d" xmlns:o="urn:schemas-microsoft-com:office:office" xmlns:r="http://schemas.openxmlformats.org/officeDocument/2006/relationships" xmlns:m="http://schemas.openxmlformats.org/officeDocument/2006/math" xmlns:v="urn:schemas-microsoft-com:vml" xmlns:wp14="http://schemas.microsoft.com/office/word/2010/wordprocessingDrawing" xmlns:wp="http://schemas.openxmlformats.org/drawingml/2006/wordprocessingDrawing" xmlns:w10="urn:schemas-microsoft-com:office:word" xmlns:w="http://schemas.openxmlformats.org/wordprocessingml/2006/main" xmlns:w14="http://schemas.microsoft.com/office/word/2010/wordml" xmlns:w15="http://schemas.microsoft.com/office/word/2012/wordml" xmlns:w16cex="http://schemas.microsoft.com/office/word/2018/wordml/cex" xmlns:w16cid="http://schemas.microsoft.com/office/word/2016/wordml/cid" xmlns:w16="http://schemas.microsoft.com/office/word/2018/wordml" xmlns:w16sdtdh="http://schemas.microsoft.com/office/word/2020/wordml/sdtdatahash" xmlns:w16se="http://schemas.microsoft.com/office/word/2015/wordml/symex" xmlns:wpg="http://schemas.microsoft.com/office/word/2010/wordprocessingGroup" xmlns:wpi="http://schemas.microsoft.com/office/word/2010/wordprocessingInk" xmlns:wne="http://schemas.microsoft.com/office/word/2006/wordml" xmlns:wps="http://schemas.microsoft.com/office/word/2010/wordprocessingShape" mc:Ignorable="w14 w15 w16se w16cid w16 w16cex w16sdtdh wp14">
   <w:footnote w:type="separator" w:id="-1">
     <w:p>
       <w:r>
@@ -5542,7 +5582,7 @@
 </file>
 
 <file path=word/numbering.xml><?xml version="1.0" encoding="utf-8"?>
-<w:numbering xmlns:wpc="http://schemas.microsoft.com/office/word/2010/wordprocessingCanvas" xmlns:cx="http://schemas.microsoft.com/office/drawing/2014/chartex" xmlns:cx1="http://schemas.microsoft.com/office/drawing/2015/9/8/chartex" xmlns:cx2="http://schemas.microsoft.com/office/drawing/2015/10/21/chartex" xmlns:cx3="http://schemas.microsoft.com/office/drawing/2016/5/9/chartex" xmlns:cx4="http://schemas.microsoft.com/office/drawing/2016/5/10/chartex" xmlns:cx5="http://schemas.microsoft.com/office/drawing/2016/5/11/chartex" xmlns:cx6="http://schemas.microsoft.com/office/drawing/2016/5/12/chartex" xmlns:cx7="http://schemas.microsoft.com/office/drawing/2016/5/13/chartex" xmlns:cx8="http://schemas.microsoft.com/office/drawing/2016/5/14/chartex" xmlns:mc="http://schemas.openxmlformats.org/markup-compatibility/2006" xmlns:aink="http://schemas.microsoft.com/office/drawing/2016/ink" xmlns:am3d="http://schemas.microsoft.com/office/drawing/2017/model3d" xmlns:o="urn:schemas-microsoft-com:office:office" xmlns:r="http://schemas.openxmlformats.org/officeDocument/2006/relationships" xmlns:m="http://schemas.openxmlformats.org/officeDocument/2006/math" xmlns:v="urn:schemas-microsoft-com:vml" xmlns:wp14="http://schemas.microsoft.com/office/word/2010/wordprocessingDrawing" xmlns:wp="http://schemas.openxmlformats.org/drawingml/2006/wordprocessingDrawing" xmlns:w10="urn:schemas-microsoft-com:office:word" xmlns:w="http://schemas.openxmlformats.org/wordprocessingml/2006/main" xmlns:w14="http://schemas.microsoft.com/office/word/2010/wordml" xmlns:w15="http://schemas.microsoft.com/office/word/2012/wordml" xmlns:w16cex="http://schemas.microsoft.com/office/word/2018/wordml/cex" xmlns:w16cid="http://schemas.microsoft.com/office/word/2016/wordml/cid" xmlns:w16="http://schemas.microsoft.com/office/word/2018/wordml" xmlns:w16se="http://schemas.microsoft.com/office/word/2015/wordml/symex" xmlns:wpg="http://schemas.microsoft.com/office/word/2010/wordprocessingGroup" xmlns:wpi="http://schemas.microsoft.com/office/word/2010/wordprocessingInk" xmlns:wne="http://schemas.microsoft.com/office/word/2006/wordml" xmlns:wps="http://schemas.microsoft.com/office/word/2010/wordprocessingShape" mc:Ignorable="w14 w15 w16se w16cid w16 w16cex wp14">
+<w:numbering xmlns:wpc="http://schemas.microsoft.com/office/word/2010/wordprocessingCanvas" xmlns:cx="http://schemas.microsoft.com/office/drawing/2014/chartex" xmlns:cx1="http://schemas.microsoft.com/office/drawing/2015/9/8/chartex" xmlns:cx2="http://schemas.microsoft.com/office/drawing/2015/10/21/chartex" xmlns:cx3="http://schemas.microsoft.com/office/drawing/2016/5/9/chartex" xmlns:cx4="http://schemas.microsoft.com/office/drawing/2016/5/10/chartex" xmlns:cx5="http://schemas.microsoft.com/office/drawing/2016/5/11/chartex" xmlns:cx6="http://schemas.microsoft.com/office/drawing/2016/5/12/chartex" xmlns:cx7="http://schemas.microsoft.com/office/drawing/2016/5/13/chartex" xmlns:cx8="http://schemas.microsoft.com/office/drawing/2016/5/14/chartex" xmlns:mc="http://schemas.openxmlformats.org/markup-compatibility/2006" xmlns:aink="http://schemas.microsoft.com/office/drawing/2016/ink" xmlns:am3d="http://schemas.microsoft.com/office/drawing/2017/model3d" xmlns:o="urn:schemas-microsoft-com:office:office" xmlns:r="http://schemas.openxmlformats.org/officeDocument/2006/relationships" xmlns:m="http://schemas.openxmlformats.org/officeDocument/2006/math" xmlns:v="urn:schemas-microsoft-com:vml" xmlns:wp14="http://schemas.microsoft.com/office/word/2010/wordprocessingDrawing" xmlns:wp="http://schemas.openxmlformats.org/drawingml/2006/wordprocessingDrawing" xmlns:w10="urn:schemas-microsoft-com:office:word" xmlns:w="http://schemas.openxmlformats.org/wordprocessingml/2006/main" xmlns:w14="http://schemas.microsoft.com/office/word/2010/wordml" xmlns:w15="http://schemas.microsoft.com/office/word/2012/wordml" xmlns:w16cex="http://schemas.microsoft.com/office/word/2018/wordml/cex" xmlns:w16cid="http://schemas.microsoft.com/office/word/2016/wordml/cid" xmlns:w16="http://schemas.microsoft.com/office/word/2018/wordml" xmlns:w16sdtdh="http://schemas.microsoft.com/office/word/2020/wordml/sdtdatahash" xmlns:w16se="http://schemas.microsoft.com/office/word/2015/wordml/symex" xmlns:wpg="http://schemas.microsoft.com/office/word/2010/wordprocessingGroup" xmlns:wpi="http://schemas.microsoft.com/office/word/2010/wordprocessingInk" xmlns:wne="http://schemas.microsoft.com/office/word/2006/wordml" xmlns:wps="http://schemas.microsoft.com/office/word/2010/wordprocessingShape" mc:Ignorable="w14 w15 w16se w16cid w16 w16cex w16sdtdh wp14">
   <w:abstractNum w:abstractNumId="0" w15:restartNumberingAfterBreak="0">
     <w:nsid w:val="31CF1463"/>
     <w:multiLevelType w:val="hybridMultilevel"/>
@@ -6564,7 +6604,7 @@
 </file>
 
 <file path=word/styles.xml><?xml version="1.0" encoding="utf-8"?>
-<w:styles xmlns:mc="http://schemas.openxmlformats.org/markup-compatibility/2006" xmlns:r="http://schemas.openxmlformats.org/officeDocument/2006/relationships" xmlns:w="http://schemas.openxmlformats.org/wordprocessingml/2006/main" xmlns:w14="http://schemas.microsoft.com/office/word/2010/wordml" xmlns:w15="http://schemas.microsoft.com/office/word/2012/wordml" xmlns:w16cex="http://schemas.microsoft.com/office/word/2018/wordml/cex" xmlns:w16cid="http://schemas.microsoft.com/office/word/2016/wordml/cid" xmlns:w16="http://schemas.microsoft.com/office/word/2018/wordml" xmlns:w16se="http://schemas.microsoft.com/office/word/2015/wordml/symex" mc:Ignorable="w14 w15 w16se w16cid w16 w16cex">
+<w:styles xmlns:mc="http://schemas.openxmlformats.org/markup-compatibility/2006" xmlns:r="http://schemas.openxmlformats.org/officeDocument/2006/relationships" xmlns:w="http://schemas.openxmlformats.org/wordprocessingml/2006/main" xmlns:w14="http://schemas.microsoft.com/office/word/2010/wordml" xmlns:w15="http://schemas.microsoft.com/office/word/2012/wordml" xmlns:w16cex="http://schemas.microsoft.com/office/word/2018/wordml/cex" xmlns:w16cid="http://schemas.microsoft.com/office/word/2016/wordml/cid" xmlns:w16="http://schemas.microsoft.com/office/word/2018/wordml" xmlns:w16sdtdh="http://schemas.microsoft.com/office/word/2020/wordml/sdtdatahash" xmlns:w16se="http://schemas.microsoft.com/office/word/2015/wordml/symex" mc:Ignorable="w14 w15 w16se w16cid w16 w16cex w16sdtdh">
   <w:docDefaults>
     <w:rPrDefault>
       <w:rPr>
@@ -6982,7 +7022,6 @@
   <w:style w:type="character" w:default="1" w:styleId="DefaultParagraphFont">
     <w:name w:val="Default Paragraph Font"/>
     <w:uiPriority w:val="1"/>
-    <w:semiHidden/>
     <w:unhideWhenUsed/>
   </w:style>
   <w:style w:type="table" w:default="1" w:styleId="TableNormal">
@@ -7108,6 +7147,33 @@
     <w:link w:val="Footer"/>
     <w:uiPriority w:val="99"/>
     <w:rsid w:val="00957F20"/>
+  </w:style>
+  <w:style w:type="paragraph" w:styleId="PlainText">
+    <w:name w:val="Plain Text"/>
+    <w:basedOn w:val="Normal"/>
+    <w:link w:val="PlainTextChar"/>
+    <w:uiPriority w:val="99"/>
+    <w:semiHidden/>
+    <w:unhideWhenUsed/>
+    <w:rsid w:val="00B82AB2"/>
+    <w:rPr>
+      <w:rFonts w:ascii="Consolas" w:hAnsi="Consolas"/>
+      <w:sz w:val="21"/>
+      <w:szCs w:val="21"/>
+    </w:rPr>
+  </w:style>
+  <w:style w:type="character" w:customStyle="1" w:styleId="PlainTextChar">
+    <w:name w:val="Plain Text Char"/>
+    <w:basedOn w:val="DefaultParagraphFont"/>
+    <w:link w:val="PlainText"/>
+    <w:uiPriority w:val="99"/>
+    <w:semiHidden/>
+    <w:rsid w:val="00B82AB2"/>
+    <w:rPr>
+      <w:rFonts w:ascii="Consolas" w:hAnsi="Consolas"/>
+      <w:sz w:val="21"/>
+      <w:szCs w:val="21"/>
+    </w:rPr>
   </w:style>
 </w:styles>
 </file>

</xml_diff>